<commit_message>
Update Front-End for Products page
</commit_message>
<xml_diff>
--- a/Document/SWP391-AppDevProject_Design Template.docx
+++ b/Document/SWP391-AppDevProject_Design Template.docx
@@ -2320,10 +2320,10 @@
       </w:pPr>
       <w:r>
         <w:drawing>
-          <wp:inline wp14:editId="778014FD" wp14:anchorId="10B89F74">
-            <wp:extent cx="6780206" cy="3714988"/>
+          <wp:inline wp14:editId="262A50E1" wp14:anchorId="4C982F24">
+            <wp:extent cx="4736892" cy="3009900"/>
             <wp:effectExtent l="0" t="0" r="0" b="0"/>
-            <wp:docPr id="245829270" name="" title=""/>
+            <wp:docPr id="49340835" name="" title=""/>
             <wp:cNvGraphicFramePr>
               <a:graphicFrameLocks noChangeAspect="1"/>
             </wp:cNvGraphicFramePr>
@@ -2335,7 +2335,7 @@
                     <pic:cNvPicPr/>
                   </pic:nvPicPr>
                   <pic:blipFill>
-                    <a:blip r:embed="R9a0717c17b234f86">
+                    <a:blip r:embed="Re3dd78a54c8a440a">
                       <a:extLst>
                         <a:ext xmlns:a="http://schemas.openxmlformats.org/drawingml/2006/main" uri="{28A0092B-C50C-407E-A947-70E740481C1C}">
                           <a14:useLocalDpi val="0"/>
@@ -2349,7 +2349,7 @@
                   <pic:spPr>
                     <a:xfrm>
                       <a:off x="0" y="0"/>
-                      <a:ext cx="6780206" cy="3714988"/>
+                      <a:ext cx="4736892" cy="3009900"/>
                     </a:xfrm>
                     <a:prstGeom prst="rect">
                       <a:avLst/>
@@ -2649,7 +2649,137 @@
                 <w:szCs w:val="24"/>
                 <w:lang w:val="en-US"/>
               </w:rPr>
-              <w:t xml:space="preserve">bought </w:t>
+              <w:t>bought</w:t>
+            </w:r>
+            <w:r>
+              <w:rPr>
+                <w:rFonts w:ascii="Calibri" w:hAnsi="Calibri" w:eastAsia="Calibri" w:cs="Calibri"/>
+                <w:noProof w:val="0"/>
+                <w:color w:val="auto"/>
+                <w:sz w:val="24"/>
+                <w:szCs w:val="24"/>
+                <w:lang w:val="en-US"/>
+              </w:rPr>
+              <w:t xml:space="preserve">. With :  </w:t>
+            </w:r>
+            <w:r>
+              <w:rPr>
+                <w:rFonts w:ascii="Calibri" w:hAnsi="Calibri" w:eastAsia="Calibri" w:cs="Calibri"/>
+                <w:noProof w:val="0"/>
+                <w:color w:val="auto"/>
+                <w:sz w:val="24"/>
+                <w:szCs w:val="24"/>
+                <w:lang w:val="en-US"/>
+              </w:rPr>
+              <w:t xml:space="preserve">- Primary keys: </w:t>
+            </w:r>
+            <w:proofErr w:type="spellStart"/>
+            <w:r>
+              <w:rPr>
+                <w:rFonts w:ascii="Calibri" w:hAnsi="Calibri" w:eastAsia="Calibri" w:cs="Calibri"/>
+                <w:noProof w:val="0"/>
+                <w:color w:val="auto"/>
+                <w:sz w:val="24"/>
+                <w:szCs w:val="24"/>
+                <w:lang w:val="en-US"/>
+              </w:rPr>
+              <w:t>OrderID</w:t>
+            </w:r>
+            <w:proofErr w:type="spellEnd"/>
+            <w:r>
+              <w:rPr>
+                <w:rFonts w:ascii="Calibri" w:hAnsi="Calibri" w:eastAsia="Calibri" w:cs="Calibri"/>
+                <w:noProof w:val="0"/>
+                <w:color w:val="auto"/>
+                <w:sz w:val="24"/>
+                <w:szCs w:val="24"/>
+                <w:lang w:val="en-US"/>
+              </w:rPr>
+              <w:t>, ProID</w:t>
+            </w:r>
+          </w:p>
+          <w:p>
+            <w:pPr>
+              <w:pStyle w:val="Normal"/>
+              <w:spacing w:after="0" w:line="240" w:lineRule="auto"/>
+              <w:rPr>
+                <w:rFonts w:ascii="Calibri" w:hAnsi="Calibri" w:eastAsia="Calibri" w:cs="Calibri"/>
+                <w:noProof w:val="0"/>
+                <w:color w:val="auto"/>
+                <w:sz w:val="24"/>
+                <w:szCs w:val="24"/>
+                <w:lang w:val="en-US"/>
+              </w:rPr>
+            </w:pPr>
+            <w:r>
+              <w:rPr>
+                <w:rFonts w:ascii="Calibri" w:hAnsi="Calibri" w:eastAsia="Calibri" w:cs="Calibri"/>
+                <w:noProof w:val="0"/>
+                <w:color w:val="auto"/>
+                <w:sz w:val="24"/>
+                <w:szCs w:val="24"/>
+                <w:lang w:val="en-US"/>
+              </w:rPr>
+              <w:t xml:space="preserve">             - </w:t>
+            </w:r>
+            <w:proofErr w:type="spellStart"/>
+            <w:r>
+              <w:rPr>
+                <w:rFonts w:ascii="Calibri" w:hAnsi="Calibri" w:eastAsia="Calibri" w:cs="Calibri"/>
+                <w:noProof w:val="0"/>
+                <w:color w:val="auto"/>
+                <w:sz w:val="24"/>
+                <w:szCs w:val="24"/>
+                <w:lang w:val="en-US"/>
+              </w:rPr>
+              <w:t>Forgin</w:t>
+            </w:r>
+            <w:proofErr w:type="spellEnd"/>
+            <w:r>
+              <w:rPr>
+                <w:rFonts w:ascii="Calibri" w:hAnsi="Calibri" w:eastAsia="Calibri" w:cs="Calibri"/>
+                <w:noProof w:val="0"/>
+                <w:color w:val="auto"/>
+                <w:sz w:val="24"/>
+                <w:szCs w:val="24"/>
+                <w:lang w:val="en-US"/>
+              </w:rPr>
+              <w:t xml:space="preserve"> key: </w:t>
+            </w:r>
+            <w:proofErr w:type="spellStart"/>
+            <w:r>
+              <w:rPr>
+                <w:rFonts w:ascii="Calibri" w:hAnsi="Calibri" w:eastAsia="Calibri" w:cs="Calibri"/>
+                <w:noProof w:val="0"/>
+                <w:color w:val="auto"/>
+                <w:sz w:val="24"/>
+                <w:szCs w:val="24"/>
+                <w:lang w:val="en-US"/>
+              </w:rPr>
+              <w:t>OrderID</w:t>
+            </w:r>
+            <w:proofErr w:type="spellEnd"/>
+            <w:r>
+              <w:rPr>
+                <w:rFonts w:ascii="Calibri" w:hAnsi="Calibri" w:eastAsia="Calibri" w:cs="Calibri"/>
+                <w:noProof w:val="0"/>
+                <w:color w:val="auto"/>
+                <w:sz w:val="24"/>
+                <w:szCs w:val="24"/>
+                <w:lang w:val="en-US"/>
+              </w:rPr>
+              <w:t xml:space="preserve">, </w:t>
+            </w:r>
+            <w:r>
+              <w:rPr>
+                <w:rFonts w:ascii="Calibri" w:hAnsi="Calibri" w:eastAsia="Calibri" w:cs="Calibri"/>
+                <w:noProof w:val="0"/>
+                <w:color w:val="auto"/>
+                <w:sz w:val="24"/>
+                <w:szCs w:val="24"/>
+                <w:lang w:val="en-US"/>
+              </w:rPr>
+              <w:t>ProID</w:t>
             </w:r>
           </w:p>
         </w:tc>
@@ -2762,6 +2892,58 @@
               <w:t>rand contains the names of the brands of the products.</w:t>
             </w:r>
           </w:p>
+          <w:p>
+            <w:pPr>
+              <w:pStyle w:val="Normal"/>
+              <w:bidi w:val="0"/>
+              <w:spacing w:before="0" w:beforeAutospacing="off" w:after="0" w:afterAutospacing="off" w:line="240" w:lineRule="auto"/>
+              <w:ind w:left="0" w:right="0"/>
+              <w:jc w:val="left"/>
+              <w:rPr>
+                <w:rFonts w:ascii="Calibri" w:hAnsi="Calibri" w:eastAsia="Calibri" w:cs="Calibri"/>
+                <w:noProof w:val="0"/>
+                <w:color w:val="auto"/>
+                <w:sz w:val="24"/>
+                <w:szCs w:val="24"/>
+                <w:lang w:val="en-US"/>
+              </w:rPr>
+            </w:pPr>
+            <w:proofErr w:type="gramStart"/>
+            <w:r>
+              <w:rPr>
+                <w:rFonts w:ascii="Calibri" w:hAnsi="Calibri" w:eastAsia="Calibri" w:cs="Calibri"/>
+                <w:noProof w:val="0"/>
+                <w:color w:val="auto"/>
+                <w:sz w:val="24"/>
+                <w:szCs w:val="24"/>
+                <w:lang w:val="en-US"/>
+              </w:rPr>
+              <w:t>With :</w:t>
+            </w:r>
+            <w:proofErr w:type="gramEnd"/>
+            <w:r>
+              <w:rPr>
+                <w:rFonts w:ascii="Calibri" w:hAnsi="Calibri" w:eastAsia="Calibri" w:cs="Calibri"/>
+                <w:noProof w:val="0"/>
+                <w:color w:val="auto"/>
+                <w:sz w:val="24"/>
+                <w:szCs w:val="24"/>
+                <w:lang w:val="en-US"/>
+              </w:rPr>
+              <w:t xml:space="preserve">  - Primary keys: </w:t>
+            </w:r>
+            <w:r>
+              <w:rPr>
+                <w:rFonts w:ascii="Calibri" w:hAnsi="Calibri" w:eastAsia="Calibri" w:cs="Calibri"/>
+                <w:noProof w:val="0"/>
+                <w:color w:val="auto"/>
+                <w:sz w:val="24"/>
+                <w:szCs w:val="24"/>
+                <w:lang w:val="en-US"/>
+              </w:rPr>
+              <w:t>BrandID</w:t>
+            </w:r>
+          </w:p>
         </w:tc>
       </w:tr>
       <w:tr>
@@ -2851,6 +3033,93 @@
               <w:t>Table Product contains product description information</w:t>
             </w:r>
           </w:p>
+          <w:p>
+            <w:pPr>
+              <w:pStyle w:val="Normal"/>
+              <w:spacing w:after="0" w:line="240" w:lineRule="auto"/>
+              <w:rPr>
+                <w:rFonts w:ascii="Calibri" w:hAnsi="Calibri" w:eastAsia="Calibri" w:cs="Calibri"/>
+                <w:noProof w:val="0"/>
+                <w:color w:val="auto"/>
+                <w:sz w:val="24"/>
+                <w:szCs w:val="24"/>
+                <w:lang w:val="en-US"/>
+              </w:rPr>
+            </w:pPr>
+            <w:r>
+              <w:rPr>
+                <w:rFonts w:ascii="Calibri" w:hAnsi="Calibri" w:eastAsia="Calibri" w:cs="Calibri"/>
+                <w:noProof w:val="0"/>
+                <w:color w:val="auto"/>
+                <w:sz w:val="24"/>
+                <w:szCs w:val="24"/>
+                <w:lang w:val="en-US"/>
+              </w:rPr>
+              <w:t xml:space="preserve">With :  - Primary keys: </w:t>
+            </w:r>
+            <w:proofErr w:type="spellStart"/>
+            <w:r>
+              <w:rPr>
+                <w:rFonts w:ascii="Calibri" w:hAnsi="Calibri" w:eastAsia="Calibri" w:cs="Calibri"/>
+                <w:noProof w:val="0"/>
+                <w:color w:val="auto"/>
+                <w:sz w:val="24"/>
+                <w:szCs w:val="24"/>
+                <w:lang w:val="en-US"/>
+              </w:rPr>
+              <w:t>ProID</w:t>
+            </w:r>
+            <w:proofErr w:type="spellEnd"/>
+          </w:p>
+          <w:p>
+            <w:pPr>
+              <w:pStyle w:val="Normal"/>
+              <w:spacing w:after="0" w:line="240" w:lineRule="auto"/>
+              <w:rPr>
+                <w:rFonts w:ascii="Calibri" w:hAnsi="Calibri" w:eastAsia="Calibri" w:cs="Calibri"/>
+                <w:noProof w:val="0"/>
+                <w:color w:val="auto"/>
+                <w:sz w:val="24"/>
+                <w:szCs w:val="24"/>
+                <w:lang w:val="en-US"/>
+              </w:rPr>
+            </w:pPr>
+            <w:r>
+              <w:rPr>
+                <w:rFonts w:ascii="Calibri" w:hAnsi="Calibri" w:eastAsia="Calibri" w:cs="Calibri"/>
+                <w:noProof w:val="0"/>
+                <w:color w:val="auto"/>
+                <w:sz w:val="24"/>
+                <w:szCs w:val="24"/>
+                <w:lang w:val="en-US"/>
+              </w:rPr>
+              <w:t xml:space="preserve">             - </w:t>
+            </w:r>
+            <w:proofErr w:type="spellStart"/>
+            <w:r>
+              <w:rPr>
+                <w:rFonts w:ascii="Calibri" w:hAnsi="Calibri" w:eastAsia="Calibri" w:cs="Calibri"/>
+                <w:noProof w:val="0"/>
+                <w:color w:val="auto"/>
+                <w:sz w:val="24"/>
+                <w:szCs w:val="24"/>
+                <w:lang w:val="en-US"/>
+              </w:rPr>
+              <w:t>Forgin</w:t>
+            </w:r>
+            <w:proofErr w:type="spellEnd"/>
+            <w:r>
+              <w:rPr>
+                <w:rFonts w:ascii="Calibri" w:hAnsi="Calibri" w:eastAsia="Calibri" w:cs="Calibri"/>
+                <w:noProof w:val="0"/>
+                <w:color w:val="auto"/>
+                <w:sz w:val="24"/>
+                <w:szCs w:val="24"/>
+                <w:lang w:val="en-US"/>
+              </w:rPr>
+              <w:t xml:space="preserve"> key: BrandID</w:t>
+            </w:r>
+          </w:p>
         </w:tc>
       </w:tr>
       <w:tr>
@@ -2990,6 +3259,91 @@
               <w:t>s.</w:t>
             </w:r>
           </w:p>
+          <w:p>
+            <w:pPr>
+              <w:pStyle w:val="Normal"/>
+              <w:spacing w:after="0" w:line="240" w:lineRule="auto"/>
+              <w:rPr>
+                <w:rFonts w:ascii="Calibri" w:hAnsi="Calibri" w:eastAsia="Calibri" w:cs="Calibri"/>
+                <w:noProof w:val="0"/>
+                <w:color w:val="auto"/>
+                <w:sz w:val="24"/>
+                <w:szCs w:val="24"/>
+                <w:lang w:val="en-US"/>
+              </w:rPr>
+            </w:pPr>
+            <w:r>
+              <w:rPr>
+                <w:rFonts w:ascii="Calibri" w:hAnsi="Calibri" w:eastAsia="Calibri" w:cs="Calibri"/>
+                <w:noProof w:val="0"/>
+                <w:color w:val="auto"/>
+                <w:sz w:val="24"/>
+                <w:szCs w:val="24"/>
+                <w:lang w:val="en-US"/>
+              </w:rPr>
+              <w:t>With :  - Primary keys: ImageID</w:t>
+            </w:r>
+          </w:p>
+          <w:p>
+            <w:pPr>
+              <w:pStyle w:val="Normal"/>
+              <w:spacing w:line="240" w:lineRule="auto"/>
+              <w:rPr>
+                <w:rFonts w:ascii="Calibri" w:hAnsi="Calibri" w:eastAsia="Calibri" w:cs="Calibri"/>
+                <w:noProof w:val="0"/>
+                <w:color w:val="auto"/>
+                <w:sz w:val="24"/>
+                <w:szCs w:val="24"/>
+                <w:lang w:val="en-US"/>
+              </w:rPr>
+            </w:pPr>
+            <w:r>
+              <w:rPr>
+                <w:rFonts w:ascii="Calibri" w:hAnsi="Calibri" w:eastAsia="Calibri" w:cs="Calibri"/>
+                <w:noProof w:val="0"/>
+                <w:color w:val="auto"/>
+                <w:sz w:val="24"/>
+                <w:szCs w:val="24"/>
+                <w:lang w:val="en-US"/>
+              </w:rPr>
+              <w:t xml:space="preserve">             - </w:t>
+            </w:r>
+            <w:proofErr w:type="spellStart"/>
+            <w:r>
+              <w:rPr>
+                <w:rFonts w:ascii="Calibri" w:hAnsi="Calibri" w:eastAsia="Calibri" w:cs="Calibri"/>
+                <w:noProof w:val="0"/>
+                <w:color w:val="auto"/>
+                <w:sz w:val="24"/>
+                <w:szCs w:val="24"/>
+                <w:lang w:val="en-US"/>
+              </w:rPr>
+              <w:t>Forgin</w:t>
+            </w:r>
+            <w:proofErr w:type="spellEnd"/>
+            <w:r>
+              <w:rPr>
+                <w:rFonts w:ascii="Calibri" w:hAnsi="Calibri" w:eastAsia="Calibri" w:cs="Calibri"/>
+                <w:noProof w:val="0"/>
+                <w:color w:val="auto"/>
+                <w:sz w:val="24"/>
+                <w:szCs w:val="24"/>
+                <w:lang w:val="en-US"/>
+              </w:rPr>
+              <w:t xml:space="preserve"> key: </w:t>
+            </w:r>
+            <w:r>
+              <w:rPr>
+                <w:rFonts w:ascii="Calibri" w:hAnsi="Calibri" w:eastAsia="Calibri" w:cs="Calibri"/>
+                <w:noProof w:val="0"/>
+                <w:color w:val="auto"/>
+                <w:sz w:val="24"/>
+                <w:szCs w:val="24"/>
+                <w:lang w:val="en-US"/>
+              </w:rPr>
+              <w:t>ProID, ImageTypeID</w:t>
+            </w:r>
+          </w:p>
         </w:tc>
       </w:tr>
       <w:tr>
@@ -3079,6 +3433,31 @@
               <w:t>Table Category contains the main items the store sells</w:t>
             </w:r>
           </w:p>
+          <w:p>
+            <w:pPr>
+              <w:pStyle w:val="Normal"/>
+              <w:spacing w:after="0" w:line="240" w:lineRule="auto"/>
+              <w:rPr>
+                <w:rFonts w:ascii="Calibri" w:hAnsi="Calibri" w:eastAsia="Calibri" w:cs="Calibri"/>
+                <w:noProof w:val="0"/>
+                <w:color w:val="auto"/>
+                <w:sz w:val="24"/>
+                <w:szCs w:val="24"/>
+                <w:lang w:val="en-US"/>
+              </w:rPr>
+            </w:pPr>
+            <w:r>
+              <w:rPr>
+                <w:rFonts w:ascii="Calibri" w:hAnsi="Calibri" w:eastAsia="Calibri" w:cs="Calibri"/>
+                <w:noProof w:val="0"/>
+                <w:color w:val="auto"/>
+                <w:sz w:val="24"/>
+                <w:szCs w:val="24"/>
+                <w:lang w:val="en-US"/>
+              </w:rPr>
+              <w:t>With :  - Primary keys: CateID</w:t>
+            </w:r>
+          </w:p>
         </w:tc>
       </w:tr>
       <w:tr>
@@ -3193,6 +3572,92 @@
                 <w:lang w:val="en-US"/>
               </w:rPr>
               <w:t>s</w:t>
+            </w:r>
+          </w:p>
+          <w:p>
+            <w:pPr>
+              <w:pStyle w:val="Normal"/>
+              <w:spacing w:after="0" w:line="240" w:lineRule="auto"/>
+              <w:rPr>
+                <w:rFonts w:ascii="Calibri" w:hAnsi="Calibri" w:eastAsia="Calibri" w:cs="Calibri"/>
+                <w:noProof w:val="0"/>
+                <w:color w:val="auto"/>
+                <w:sz w:val="24"/>
+                <w:szCs w:val="24"/>
+                <w:lang w:val="en-US"/>
+              </w:rPr>
+            </w:pPr>
+            <w:proofErr w:type="gramStart"/>
+            <w:r>
+              <w:rPr>
+                <w:rFonts w:ascii="Calibri" w:hAnsi="Calibri" w:eastAsia="Calibri" w:cs="Calibri"/>
+                <w:noProof w:val="0"/>
+                <w:color w:val="auto"/>
+                <w:sz w:val="24"/>
+                <w:szCs w:val="24"/>
+                <w:lang w:val="en-US"/>
+              </w:rPr>
+              <w:t>With :</w:t>
+            </w:r>
+            <w:proofErr w:type="gramEnd"/>
+            <w:r>
+              <w:rPr>
+                <w:rFonts w:ascii="Calibri" w:hAnsi="Calibri" w:eastAsia="Calibri" w:cs="Calibri"/>
+                <w:noProof w:val="0"/>
+                <w:color w:val="auto"/>
+                <w:sz w:val="24"/>
+                <w:szCs w:val="24"/>
+                <w:lang w:val="en-US"/>
+              </w:rPr>
+              <w:t xml:space="preserve">  - Primary keys: ProID, SpecID</w:t>
+            </w:r>
+          </w:p>
+          <w:p>
+            <w:pPr>
+              <w:pStyle w:val="Normal"/>
+              <w:rPr>
+                <w:rFonts w:ascii="Calibri" w:hAnsi="Calibri" w:eastAsia="Calibri" w:cs="Calibri"/>
+                <w:noProof w:val="0"/>
+                <w:color w:val="auto"/>
+                <w:sz w:val="24"/>
+                <w:szCs w:val="24"/>
+                <w:lang w:val="en-US"/>
+              </w:rPr>
+            </w:pPr>
+            <w:r>
+              <w:rPr>
+                <w:rFonts w:ascii="Calibri" w:hAnsi="Calibri" w:eastAsia="Calibri" w:cs="Calibri"/>
+                <w:noProof w:val="0"/>
+                <w:color w:val="auto"/>
+                <w:sz w:val="24"/>
+                <w:szCs w:val="24"/>
+                <w:lang w:val="en-US"/>
+              </w:rPr>
+              <w:t xml:space="preserve">             - </w:t>
+            </w:r>
+            <w:proofErr w:type="spellStart"/>
+            <w:r>
+              <w:rPr>
+                <w:rFonts w:ascii="Calibri" w:hAnsi="Calibri" w:eastAsia="Calibri" w:cs="Calibri"/>
+                <w:noProof w:val="0"/>
+                <w:color w:val="auto"/>
+                <w:sz w:val="24"/>
+                <w:szCs w:val="24"/>
+                <w:lang w:val="en-US"/>
+              </w:rPr>
+              <w:t>Forgin</w:t>
+            </w:r>
+            <w:proofErr w:type="spellEnd"/>
+            <w:r>
+              <w:rPr>
+                <w:rFonts w:ascii="Calibri" w:hAnsi="Calibri" w:eastAsia="Calibri" w:cs="Calibri"/>
+                <w:noProof w:val="0"/>
+                <w:color w:val="auto"/>
+                <w:sz w:val="24"/>
+                <w:szCs w:val="24"/>
+                <w:lang w:val="en-US"/>
+              </w:rPr>
+              <w:t xml:space="preserve"> key: ProID, SpecID</w:t>
             </w:r>
           </w:p>
         </w:tc>
@@ -3255,7 +3720,7 @@
                 <w:sz w:val="24"/>
                 <w:szCs w:val="24"/>
               </w:rPr>
-              <w:t>Brand</w:t>
+              <w:t>ImageType</w:t>
             </w:r>
           </w:p>
         </w:tc>
@@ -3267,62 +3732,76 @@
           <w:p>
             <w:pPr>
               <w:pStyle w:val="Normal"/>
-              <w:bidi w:val="0"/>
               <w:spacing w:before="0" w:beforeAutospacing="off" w:after="0" w:afterAutospacing="off" w:line="259" w:lineRule="auto"/>
               <w:ind w:left="0" w:right="0"/>
               <w:jc w:val="left"/>
               <w:rPr>
                 <w:rFonts w:ascii="Calibri" w:hAnsi="Calibri" w:eastAsia="Calibri" w:cs="Calibri"/>
-                <w:noProof w:val="0"/>
-                <w:color w:val="auto"/>
-                <w:sz w:val="24"/>
-                <w:szCs w:val="24"/>
-                <w:lang w:val="en-US"/>
-              </w:rPr>
-            </w:pPr>
-            <w:r>
-              <w:rPr>
-                <w:rFonts w:ascii="Calibri" w:hAnsi="Calibri" w:eastAsia="Calibri" w:cs="Calibri"/>
-                <w:noProof w:val="0"/>
-                <w:color w:val="auto"/>
-                <w:sz w:val="24"/>
-                <w:szCs w:val="24"/>
-                <w:lang w:val="en-US"/>
-              </w:rPr>
-              <w:t xml:space="preserve">Table </w:t>
-            </w:r>
-            <w:r>
-              <w:rPr>
-                <w:rFonts w:ascii="Calibri" w:hAnsi="Calibri" w:eastAsia="Calibri" w:cs="Calibri"/>
-                <w:noProof w:val="0"/>
-                <w:color w:val="auto"/>
-                <w:sz w:val="24"/>
-                <w:szCs w:val="24"/>
-                <w:lang w:val="en-US"/>
-              </w:rPr>
-              <w:t>Brand</w:t>
-            </w:r>
-            <w:r>
-              <w:rPr>
-                <w:rFonts w:ascii="Calibri" w:hAnsi="Calibri" w:eastAsia="Calibri" w:cs="Calibri"/>
-                <w:noProof w:val="0"/>
-                <w:color w:val="auto"/>
-                <w:sz w:val="24"/>
-                <w:szCs w:val="24"/>
-                <w:lang w:val="en-US"/>
-              </w:rPr>
-              <w:t xml:space="preserve"> is used to </w:t>
-            </w:r>
-            <w:r>
-              <w:rPr>
-                <w:rFonts w:ascii="Calibri" w:hAnsi="Calibri" w:eastAsia="Calibri" w:cs="Calibri"/>
-                <w:noProof w:val="0"/>
-                <w:color w:val="auto"/>
-                <w:sz w:val="24"/>
-                <w:szCs w:val="24"/>
-                <w:lang w:val="en-US"/>
-              </w:rPr>
-              <w:t>contains the name of product brand</w:t>
+                <w:b w:val="0"/>
+                <w:bCs w:val="0"/>
+                <w:i w:val="0"/>
+                <w:iCs w:val="0"/>
+                <w:caps w:val="0"/>
+                <w:smallCaps w:val="0"/>
+                <w:noProof w:val="0"/>
+                <w:color w:val="000000" w:themeColor="text1" w:themeTint="FF" w:themeShade="FF"/>
+                <w:sz w:val="24"/>
+                <w:szCs w:val="24"/>
+                <w:lang w:val="en-US"/>
+              </w:rPr>
+            </w:pPr>
+            <w:r>
+              <w:rPr>
+                <w:rFonts w:ascii="Calibri" w:hAnsi="Calibri" w:eastAsia="Calibri" w:cs="Calibri"/>
+                <w:b w:val="0"/>
+                <w:bCs w:val="0"/>
+                <w:i w:val="0"/>
+                <w:iCs w:val="0"/>
+                <w:caps w:val="0"/>
+                <w:smallCaps w:val="0"/>
+                <w:noProof w:val="0"/>
+                <w:color w:val="000000" w:themeColor="text1" w:themeTint="FF" w:themeShade="FF"/>
+                <w:sz w:val="24"/>
+                <w:szCs w:val="24"/>
+                <w:lang w:val="en-US"/>
+              </w:rPr>
+              <w:t xml:space="preserve">Table is used to specify which images are main and secondary images. </w:t>
+            </w:r>
+            <w:proofErr w:type="gramStart"/>
+            <w:r>
+              <w:rPr>
+                <w:rFonts w:ascii="Calibri" w:hAnsi="Calibri" w:eastAsia="Calibri" w:cs="Calibri"/>
+                <w:b w:val="0"/>
+                <w:bCs w:val="0"/>
+                <w:i w:val="0"/>
+                <w:iCs w:val="0"/>
+                <w:caps w:val="0"/>
+                <w:smallCaps w:val="0"/>
+                <w:noProof w:val="0"/>
+                <w:color w:val="000000" w:themeColor="text1" w:themeTint="FF" w:themeShade="FF"/>
+                <w:sz w:val="24"/>
+                <w:szCs w:val="24"/>
+                <w:lang w:val="en-US"/>
+              </w:rPr>
+              <w:t>With :</w:t>
+            </w:r>
+            <w:proofErr w:type="gramEnd"/>
+            <w:r>
+              <w:rPr>
+                <w:rFonts w:ascii="Calibri" w:hAnsi="Calibri" w:eastAsia="Calibri" w:cs="Calibri"/>
+                <w:b w:val="0"/>
+                <w:bCs w:val="0"/>
+                <w:i w:val="0"/>
+                <w:iCs w:val="0"/>
+                <w:caps w:val="0"/>
+                <w:smallCaps w:val="0"/>
+                <w:noProof w:val="0"/>
+                <w:color w:val="000000" w:themeColor="text1" w:themeTint="FF" w:themeShade="FF"/>
+                <w:sz w:val="24"/>
+                <w:szCs w:val="24"/>
+                <w:lang w:val="en-US"/>
+              </w:rPr>
+              <w:t xml:space="preserve"> -Primary key: ImageTypeID</w:t>
             </w:r>
           </w:p>
         </w:tc>
@@ -3459,6 +3938,151 @@
                 <w:lang w:val="en-US"/>
               </w:rPr>
               <w:t>show brand correspond to product</w:t>
+            </w:r>
+          </w:p>
+          <w:p>
+            <w:pPr>
+              <w:spacing w:after="0" w:line="240" w:lineRule="auto"/>
+              <w:rPr>
+                <w:rFonts w:ascii="Calibri" w:hAnsi="Calibri" w:eastAsia="Calibri" w:cs="Calibri"/>
+                <w:b w:val="0"/>
+                <w:bCs w:val="0"/>
+                <w:i w:val="0"/>
+                <w:iCs w:val="0"/>
+                <w:caps w:val="0"/>
+                <w:smallCaps w:val="0"/>
+                <w:noProof w:val="0"/>
+                <w:color w:val="000000" w:themeColor="text1" w:themeTint="FF" w:themeShade="FF"/>
+                <w:sz w:val="24"/>
+                <w:szCs w:val="24"/>
+                <w:lang w:val="en-US"/>
+              </w:rPr>
+            </w:pPr>
+            <w:r>
+              <w:rPr>
+                <w:rFonts w:ascii="Calibri" w:hAnsi="Calibri" w:eastAsia="Calibri" w:cs="Calibri"/>
+                <w:b w:val="0"/>
+                <w:bCs w:val="0"/>
+                <w:i w:val="0"/>
+                <w:iCs w:val="0"/>
+                <w:caps w:val="0"/>
+                <w:smallCaps w:val="0"/>
+                <w:noProof w:val="0"/>
+                <w:color w:val="000000" w:themeColor="text1" w:themeTint="FF" w:themeShade="FF"/>
+                <w:sz w:val="24"/>
+                <w:szCs w:val="24"/>
+                <w:lang w:val="en-US"/>
+              </w:rPr>
+              <w:t xml:space="preserve">With : - Primary keys: </w:t>
+            </w:r>
+            <w:proofErr w:type="spellStart"/>
+            <w:r>
+              <w:rPr>
+                <w:rFonts w:ascii="Calibri" w:hAnsi="Calibri" w:eastAsia="Calibri" w:cs="Calibri"/>
+                <w:b w:val="0"/>
+                <w:bCs w:val="0"/>
+                <w:i w:val="0"/>
+                <w:iCs w:val="0"/>
+                <w:caps w:val="0"/>
+                <w:smallCaps w:val="0"/>
+                <w:noProof w:val="0"/>
+                <w:color w:val="000000" w:themeColor="text1" w:themeTint="FF" w:themeShade="FF"/>
+                <w:sz w:val="24"/>
+                <w:szCs w:val="24"/>
+                <w:lang w:val="en-US"/>
+              </w:rPr>
+              <w:t>CateID</w:t>
+            </w:r>
+            <w:proofErr w:type="spellEnd"/>
+            <w:r>
+              <w:rPr>
+                <w:rFonts w:ascii="Calibri" w:hAnsi="Calibri" w:eastAsia="Calibri" w:cs="Calibri"/>
+                <w:b w:val="0"/>
+                <w:bCs w:val="0"/>
+                <w:i w:val="0"/>
+                <w:iCs w:val="0"/>
+                <w:caps w:val="0"/>
+                <w:smallCaps w:val="0"/>
+                <w:noProof w:val="0"/>
+                <w:color w:val="000000" w:themeColor="text1" w:themeTint="FF" w:themeShade="FF"/>
+                <w:sz w:val="24"/>
+                <w:szCs w:val="24"/>
+                <w:lang w:val="en-US"/>
+              </w:rPr>
+              <w:t>, BrandID</w:t>
+            </w:r>
+          </w:p>
+          <w:p>
+            <w:pPr>
+              <w:pStyle w:val="Normal"/>
+              <w:spacing w:after="0" w:line="240" w:lineRule="auto"/>
+              <w:rPr>
+                <w:rFonts w:ascii="Calibri" w:hAnsi="Calibri" w:eastAsia="Calibri" w:cs="Calibri"/>
+                <w:b w:val="0"/>
+                <w:bCs w:val="0"/>
+                <w:i w:val="0"/>
+                <w:iCs w:val="0"/>
+                <w:caps w:val="0"/>
+                <w:smallCaps w:val="0"/>
+                <w:noProof w:val="0"/>
+                <w:color w:val="000000" w:themeColor="text1" w:themeTint="FF" w:themeShade="FF"/>
+                <w:sz w:val="24"/>
+                <w:szCs w:val="24"/>
+                <w:lang w:val="en-US"/>
+              </w:rPr>
+            </w:pPr>
+            <w:r>
+              <w:rPr>
+                <w:rFonts w:ascii="Calibri" w:hAnsi="Calibri" w:eastAsia="Calibri" w:cs="Calibri"/>
+                <w:b w:val="0"/>
+                <w:bCs w:val="0"/>
+                <w:i w:val="0"/>
+                <w:iCs w:val="0"/>
+                <w:caps w:val="0"/>
+                <w:smallCaps w:val="0"/>
+                <w:noProof w:val="0"/>
+                <w:color w:val="000000" w:themeColor="text1" w:themeTint="FF" w:themeShade="FF"/>
+                <w:sz w:val="24"/>
+                <w:szCs w:val="24"/>
+                <w:lang w:val="en-US"/>
+              </w:rPr>
+              <w:t xml:space="preserve">            - </w:t>
+            </w:r>
+            <w:proofErr w:type="spellStart"/>
+            <w:r>
+              <w:rPr>
+                <w:rFonts w:ascii="Calibri" w:hAnsi="Calibri" w:eastAsia="Calibri" w:cs="Calibri"/>
+                <w:b w:val="0"/>
+                <w:bCs w:val="0"/>
+                <w:i w:val="0"/>
+                <w:iCs w:val="0"/>
+                <w:caps w:val="0"/>
+                <w:smallCaps w:val="0"/>
+                <w:noProof w:val="0"/>
+                <w:color w:val="000000" w:themeColor="text1" w:themeTint="FF" w:themeShade="FF"/>
+                <w:sz w:val="24"/>
+                <w:szCs w:val="24"/>
+                <w:lang w:val="en-US"/>
+              </w:rPr>
+              <w:t>Forgin</w:t>
+            </w:r>
+            <w:proofErr w:type="spellEnd"/>
+            <w:r>
+              <w:rPr>
+                <w:rFonts w:ascii="Calibri" w:hAnsi="Calibri" w:eastAsia="Calibri" w:cs="Calibri"/>
+                <w:b w:val="0"/>
+                <w:bCs w:val="0"/>
+                <w:i w:val="0"/>
+                <w:iCs w:val="0"/>
+                <w:caps w:val="0"/>
+                <w:smallCaps w:val="0"/>
+                <w:noProof w:val="0"/>
+                <w:color w:val="000000" w:themeColor="text1" w:themeTint="FF" w:themeShade="FF"/>
+                <w:sz w:val="24"/>
+                <w:szCs w:val="24"/>
+                <w:lang w:val="en-US"/>
+              </w:rPr>
+              <w:t xml:space="preserve"> key: CateID, BrandID</w:t>
             </w:r>
           </w:p>
         </w:tc>
@@ -3554,6 +4178,133 @@
               <w:t>Table Bill used to contain User purchase information</w:t>
             </w:r>
           </w:p>
+          <w:p>
+            <w:pPr>
+              <w:spacing w:after="0" w:line="240" w:lineRule="auto"/>
+              <w:rPr>
+                <w:rFonts w:ascii="Calibri" w:hAnsi="Calibri" w:eastAsia="Calibri" w:cs="Calibri"/>
+                <w:b w:val="0"/>
+                <w:bCs w:val="0"/>
+                <w:i w:val="0"/>
+                <w:iCs w:val="0"/>
+                <w:caps w:val="0"/>
+                <w:smallCaps w:val="0"/>
+                <w:noProof w:val="0"/>
+                <w:color w:val="000000" w:themeColor="text1" w:themeTint="FF" w:themeShade="FF"/>
+                <w:sz w:val="24"/>
+                <w:szCs w:val="24"/>
+                <w:lang w:val="en-US"/>
+              </w:rPr>
+            </w:pPr>
+            <w:proofErr w:type="gramStart"/>
+            <w:r>
+              <w:rPr>
+                <w:rFonts w:ascii="Calibri" w:hAnsi="Calibri" w:eastAsia="Calibri" w:cs="Calibri"/>
+                <w:b w:val="0"/>
+                <w:bCs w:val="0"/>
+                <w:i w:val="0"/>
+                <w:iCs w:val="0"/>
+                <w:caps w:val="0"/>
+                <w:smallCaps w:val="0"/>
+                <w:noProof w:val="0"/>
+                <w:color w:val="000000" w:themeColor="text1" w:themeTint="FF" w:themeShade="FF"/>
+                <w:sz w:val="24"/>
+                <w:szCs w:val="24"/>
+                <w:lang w:val="en-US"/>
+              </w:rPr>
+              <w:t>With :</w:t>
+            </w:r>
+            <w:proofErr w:type="gramEnd"/>
+            <w:r>
+              <w:rPr>
+                <w:rFonts w:ascii="Calibri" w:hAnsi="Calibri" w:eastAsia="Calibri" w:cs="Calibri"/>
+                <w:b w:val="0"/>
+                <w:bCs w:val="0"/>
+                <w:i w:val="0"/>
+                <w:iCs w:val="0"/>
+                <w:caps w:val="0"/>
+                <w:smallCaps w:val="0"/>
+                <w:noProof w:val="0"/>
+                <w:color w:val="000000" w:themeColor="text1" w:themeTint="FF" w:themeShade="FF"/>
+                <w:sz w:val="24"/>
+                <w:szCs w:val="24"/>
+                <w:lang w:val="en-US"/>
+              </w:rPr>
+              <w:t xml:space="preserve"> - Primary keys: OrderID</w:t>
+            </w:r>
+          </w:p>
+          <w:p>
+            <w:pPr>
+              <w:spacing w:line="259" w:lineRule="auto"/>
+              <w:rPr>
+                <w:rFonts w:ascii="Calibri" w:hAnsi="Calibri" w:eastAsia="Calibri" w:cs="Calibri"/>
+                <w:b w:val="0"/>
+                <w:bCs w:val="0"/>
+                <w:i w:val="0"/>
+                <w:iCs w:val="0"/>
+                <w:caps w:val="0"/>
+                <w:smallCaps w:val="0"/>
+                <w:noProof w:val="0"/>
+                <w:color w:val="000000" w:themeColor="text1" w:themeTint="FF" w:themeShade="FF"/>
+                <w:sz w:val="24"/>
+                <w:szCs w:val="24"/>
+                <w:lang w:val="en-US"/>
+              </w:rPr>
+            </w:pPr>
+            <w:r>
+              <w:rPr>
+                <w:rFonts w:ascii="Calibri" w:hAnsi="Calibri" w:eastAsia="Calibri" w:cs="Calibri"/>
+                <w:b w:val="0"/>
+                <w:bCs w:val="0"/>
+                <w:i w:val="0"/>
+                <w:iCs w:val="0"/>
+                <w:caps w:val="0"/>
+                <w:smallCaps w:val="0"/>
+                <w:noProof w:val="0"/>
+                <w:color w:val="000000" w:themeColor="text1" w:themeTint="FF" w:themeShade="FF"/>
+                <w:sz w:val="24"/>
+                <w:szCs w:val="24"/>
+                <w:lang w:val="en-US"/>
+              </w:rPr>
+              <w:t xml:space="preserve">            - </w:t>
+            </w:r>
+            <w:proofErr w:type="spellStart"/>
+            <w:r>
+              <w:rPr>
+                <w:rFonts w:ascii="Calibri" w:hAnsi="Calibri" w:eastAsia="Calibri" w:cs="Calibri"/>
+                <w:b w:val="0"/>
+                <w:bCs w:val="0"/>
+                <w:i w:val="0"/>
+                <w:iCs w:val="0"/>
+                <w:caps w:val="0"/>
+                <w:smallCaps w:val="0"/>
+                <w:noProof w:val="0"/>
+                <w:color w:val="000000" w:themeColor="text1" w:themeTint="FF" w:themeShade="FF"/>
+                <w:sz w:val="24"/>
+                <w:szCs w:val="24"/>
+                <w:lang w:val="en-US"/>
+              </w:rPr>
+              <w:t>Forgin</w:t>
+            </w:r>
+            <w:proofErr w:type="spellEnd"/>
+            <w:r>
+              <w:rPr>
+                <w:rFonts w:ascii="Calibri" w:hAnsi="Calibri" w:eastAsia="Calibri" w:cs="Calibri"/>
+                <w:b w:val="0"/>
+                <w:bCs w:val="0"/>
+                <w:i w:val="0"/>
+                <w:iCs w:val="0"/>
+                <w:caps w:val="0"/>
+                <w:smallCaps w:val="0"/>
+                <w:noProof w:val="0"/>
+                <w:color w:val="000000" w:themeColor="text1" w:themeTint="FF" w:themeShade="FF"/>
+                <w:sz w:val="24"/>
+                <w:szCs w:val="24"/>
+                <w:lang w:val="en-US"/>
+              </w:rPr>
+              <w:t xml:space="preserve"> key: UserName</w:t>
+            </w:r>
+          </w:p>
         </w:tc>
       </w:tr>
       <w:tr>
@@ -3655,6 +4406,67 @@
               <w:t>Specification contains configuration type names of products</w:t>
             </w:r>
           </w:p>
+          <w:p>
+            <w:pPr>
+              <w:pStyle w:val="Normal"/>
+              <w:spacing w:after="0" w:line="240" w:lineRule="auto"/>
+              <w:rPr>
+                <w:rFonts w:ascii="Calibri" w:hAnsi="Calibri" w:eastAsia="Calibri" w:cs="Calibri"/>
+                <w:noProof w:val="0"/>
+                <w:color w:val="auto"/>
+                <w:sz w:val="24"/>
+                <w:szCs w:val="24"/>
+                <w:lang w:val="en-US"/>
+              </w:rPr>
+            </w:pPr>
+            <w:proofErr w:type="gramStart"/>
+            <w:r>
+              <w:rPr>
+                <w:rFonts w:ascii="Calibri" w:hAnsi="Calibri" w:eastAsia="Calibri" w:cs="Calibri"/>
+                <w:b w:val="0"/>
+                <w:bCs w:val="0"/>
+                <w:i w:val="0"/>
+                <w:iCs w:val="0"/>
+                <w:caps w:val="0"/>
+                <w:smallCaps w:val="0"/>
+                <w:noProof w:val="0"/>
+                <w:color w:val="000000" w:themeColor="text1" w:themeTint="FF" w:themeShade="FF"/>
+                <w:sz w:val="24"/>
+                <w:szCs w:val="24"/>
+                <w:lang w:val="en-US"/>
+              </w:rPr>
+              <w:t>With :</w:t>
+            </w:r>
+            <w:proofErr w:type="gramEnd"/>
+            <w:r>
+              <w:rPr>
+                <w:rFonts w:ascii="Calibri" w:hAnsi="Calibri" w:eastAsia="Calibri" w:cs="Calibri"/>
+                <w:b w:val="0"/>
+                <w:bCs w:val="0"/>
+                <w:i w:val="0"/>
+                <w:iCs w:val="0"/>
+                <w:caps w:val="0"/>
+                <w:smallCaps w:val="0"/>
+                <w:noProof w:val="0"/>
+                <w:color w:val="000000" w:themeColor="text1" w:themeTint="FF" w:themeShade="FF"/>
+                <w:sz w:val="24"/>
+                <w:szCs w:val="24"/>
+                <w:lang w:val="en-US"/>
+              </w:rPr>
+              <w:t xml:space="preserve"> - Primary keys: </w:t>
+            </w:r>
+            <w:r>
+              <w:rPr>
+                <w:rFonts w:ascii="Calibri" w:hAnsi="Calibri" w:eastAsia="Calibri" w:cs="Calibri"/>
+                <w:noProof w:val="0"/>
+                <w:color w:val="auto"/>
+                <w:sz w:val="24"/>
+                <w:szCs w:val="24"/>
+                <w:lang w:val="en-US"/>
+              </w:rPr>
+              <w:t>SpecID</w:t>
+            </w:r>
+          </w:p>
         </w:tc>
       </w:tr>
       <w:tr>
@@ -3756,6 +4568,152 @@
               <w:t>Guarantee contains warranty information of products</w:t>
             </w:r>
           </w:p>
+          <w:p>
+            <w:pPr>
+              <w:spacing w:after="0" w:line="240" w:lineRule="auto"/>
+              <w:rPr>
+                <w:rFonts w:ascii="Calibri" w:hAnsi="Calibri" w:eastAsia="Calibri" w:cs="Calibri"/>
+                <w:b w:val="0"/>
+                <w:bCs w:val="0"/>
+                <w:i w:val="0"/>
+                <w:iCs w:val="0"/>
+                <w:caps w:val="0"/>
+                <w:smallCaps w:val="0"/>
+                <w:noProof w:val="0"/>
+                <w:color w:val="000000" w:themeColor="text1" w:themeTint="FF" w:themeShade="FF"/>
+                <w:sz w:val="24"/>
+                <w:szCs w:val="24"/>
+                <w:lang w:val="en-US"/>
+              </w:rPr>
+            </w:pPr>
+            <w:proofErr w:type="gramStart"/>
+            <w:r>
+              <w:rPr>
+                <w:rFonts w:ascii="Calibri" w:hAnsi="Calibri" w:eastAsia="Calibri" w:cs="Calibri"/>
+                <w:b w:val="0"/>
+                <w:bCs w:val="0"/>
+                <w:i w:val="0"/>
+                <w:iCs w:val="0"/>
+                <w:caps w:val="0"/>
+                <w:smallCaps w:val="0"/>
+                <w:noProof w:val="0"/>
+                <w:color w:val="000000" w:themeColor="text1" w:themeTint="FF" w:themeShade="FF"/>
+                <w:sz w:val="24"/>
+                <w:szCs w:val="24"/>
+                <w:lang w:val="en-US"/>
+              </w:rPr>
+              <w:t>With :</w:t>
+            </w:r>
+            <w:proofErr w:type="gramEnd"/>
+            <w:r>
+              <w:rPr>
+                <w:rFonts w:ascii="Calibri" w:hAnsi="Calibri" w:eastAsia="Calibri" w:cs="Calibri"/>
+                <w:b w:val="0"/>
+                <w:bCs w:val="0"/>
+                <w:i w:val="0"/>
+                <w:iCs w:val="0"/>
+                <w:caps w:val="0"/>
+                <w:smallCaps w:val="0"/>
+                <w:noProof w:val="0"/>
+                <w:color w:val="000000" w:themeColor="text1" w:themeTint="FF" w:themeShade="FF"/>
+                <w:sz w:val="24"/>
+                <w:szCs w:val="24"/>
+                <w:lang w:val="en-US"/>
+              </w:rPr>
+              <w:t xml:space="preserve"> - Primary keys: GuaranteeID</w:t>
+            </w:r>
+          </w:p>
+          <w:p>
+            <w:pPr>
+              <w:spacing w:line="259" w:lineRule="auto"/>
+              <w:rPr>
+                <w:rFonts w:ascii="Calibri" w:hAnsi="Calibri" w:eastAsia="Calibri" w:cs="Calibri"/>
+                <w:b w:val="0"/>
+                <w:bCs w:val="0"/>
+                <w:i w:val="0"/>
+                <w:iCs w:val="0"/>
+                <w:caps w:val="0"/>
+                <w:smallCaps w:val="0"/>
+                <w:noProof w:val="0"/>
+                <w:color w:val="000000" w:themeColor="text1" w:themeTint="FF" w:themeShade="FF"/>
+                <w:sz w:val="24"/>
+                <w:szCs w:val="24"/>
+                <w:lang w:val="en-US"/>
+              </w:rPr>
+            </w:pPr>
+            <w:r>
+              <w:rPr>
+                <w:rFonts w:ascii="Calibri" w:hAnsi="Calibri" w:eastAsia="Calibri" w:cs="Calibri"/>
+                <w:b w:val="0"/>
+                <w:bCs w:val="0"/>
+                <w:i w:val="0"/>
+                <w:iCs w:val="0"/>
+                <w:caps w:val="0"/>
+                <w:smallCaps w:val="0"/>
+                <w:noProof w:val="0"/>
+                <w:color w:val="000000" w:themeColor="text1" w:themeTint="FF" w:themeShade="FF"/>
+                <w:sz w:val="24"/>
+                <w:szCs w:val="24"/>
+                <w:lang w:val="en-US"/>
+              </w:rPr>
+              <w:t xml:space="preserve">            - </w:t>
+            </w:r>
+            <w:proofErr w:type="spellStart"/>
+            <w:r>
+              <w:rPr>
+                <w:rFonts w:ascii="Calibri" w:hAnsi="Calibri" w:eastAsia="Calibri" w:cs="Calibri"/>
+                <w:b w:val="0"/>
+                <w:bCs w:val="0"/>
+                <w:i w:val="0"/>
+                <w:iCs w:val="0"/>
+                <w:caps w:val="0"/>
+                <w:smallCaps w:val="0"/>
+                <w:noProof w:val="0"/>
+                <w:color w:val="000000" w:themeColor="text1" w:themeTint="FF" w:themeShade="FF"/>
+                <w:sz w:val="24"/>
+                <w:szCs w:val="24"/>
+                <w:lang w:val="en-US"/>
+              </w:rPr>
+              <w:t>Forgin</w:t>
+            </w:r>
+            <w:proofErr w:type="spellEnd"/>
+            <w:r>
+              <w:rPr>
+                <w:rFonts w:ascii="Calibri" w:hAnsi="Calibri" w:eastAsia="Calibri" w:cs="Calibri"/>
+                <w:b w:val="0"/>
+                <w:bCs w:val="0"/>
+                <w:i w:val="0"/>
+                <w:iCs w:val="0"/>
+                <w:caps w:val="0"/>
+                <w:smallCaps w:val="0"/>
+                <w:noProof w:val="0"/>
+                <w:color w:val="000000" w:themeColor="text1" w:themeTint="FF" w:themeShade="FF"/>
+                <w:sz w:val="24"/>
+                <w:szCs w:val="24"/>
+                <w:lang w:val="en-US"/>
+              </w:rPr>
+              <w:t xml:space="preserve"> key: </w:t>
+            </w:r>
+            <w:proofErr w:type="spellStart"/>
+            <w:r>
+              <w:rPr>
+                <w:rFonts w:ascii="Calibri" w:hAnsi="Calibri" w:eastAsia="Calibri" w:cs="Calibri"/>
+                <w:b w:val="0"/>
+                <w:bCs w:val="0"/>
+                <w:i w:val="0"/>
+                <w:iCs w:val="0"/>
+                <w:caps w:val="0"/>
+                <w:smallCaps w:val="0"/>
+                <w:noProof w:val="0"/>
+                <w:color w:val="000000" w:themeColor="text1" w:themeTint="FF" w:themeShade="FF"/>
+                <w:sz w:val="24"/>
+                <w:szCs w:val="24"/>
+                <w:lang w:val="en-US"/>
+              </w:rPr>
+              <w:t>ProID</w:t>
+            </w:r>
+            <w:proofErr w:type="spellEnd"/>
+          </w:p>
         </w:tc>
       </w:tr>
       <w:tr>
@@ -3857,6 +4815,134 @@
               <w:t>User contains user information and account</w:t>
             </w:r>
           </w:p>
+          <w:p>
+            <w:pPr>
+              <w:pStyle w:val="Normal"/>
+              <w:spacing w:after="0" w:line="240" w:lineRule="auto"/>
+              <w:rPr>
+                <w:rFonts w:ascii="Calibri" w:hAnsi="Calibri" w:eastAsia="Calibri" w:cs="Calibri"/>
+                <w:b w:val="0"/>
+                <w:bCs w:val="0"/>
+                <w:i w:val="0"/>
+                <w:iCs w:val="0"/>
+                <w:caps w:val="0"/>
+                <w:smallCaps w:val="0"/>
+                <w:noProof w:val="0"/>
+                <w:color w:val="000000" w:themeColor="text1" w:themeTint="FF" w:themeShade="FF"/>
+                <w:sz w:val="24"/>
+                <w:szCs w:val="24"/>
+                <w:lang w:val="en-US"/>
+              </w:rPr>
+            </w:pPr>
+            <w:proofErr w:type="gramStart"/>
+            <w:r>
+              <w:rPr>
+                <w:rFonts w:ascii="Calibri" w:hAnsi="Calibri" w:eastAsia="Calibri" w:cs="Calibri"/>
+                <w:b w:val="0"/>
+                <w:bCs w:val="0"/>
+                <w:i w:val="0"/>
+                <w:iCs w:val="0"/>
+                <w:caps w:val="0"/>
+                <w:smallCaps w:val="0"/>
+                <w:noProof w:val="0"/>
+                <w:color w:val="000000" w:themeColor="text1" w:themeTint="FF" w:themeShade="FF"/>
+                <w:sz w:val="24"/>
+                <w:szCs w:val="24"/>
+                <w:lang w:val="en-US"/>
+              </w:rPr>
+              <w:t>With :</w:t>
+            </w:r>
+            <w:proofErr w:type="gramEnd"/>
+            <w:r>
+              <w:rPr>
+                <w:rFonts w:ascii="Calibri" w:hAnsi="Calibri" w:eastAsia="Calibri" w:cs="Calibri"/>
+                <w:b w:val="0"/>
+                <w:bCs w:val="0"/>
+                <w:i w:val="0"/>
+                <w:iCs w:val="0"/>
+                <w:caps w:val="0"/>
+                <w:smallCaps w:val="0"/>
+                <w:noProof w:val="0"/>
+                <w:color w:val="000000" w:themeColor="text1" w:themeTint="FF" w:themeShade="FF"/>
+                <w:sz w:val="24"/>
+                <w:szCs w:val="24"/>
+                <w:lang w:val="en-US"/>
+              </w:rPr>
+              <w:t xml:space="preserve"> - Primary keys: UserName</w:t>
+            </w:r>
+          </w:p>
+          <w:p>
+            <w:pPr>
+              <w:spacing w:line="259" w:lineRule="auto"/>
+              <w:rPr>
+                <w:rFonts w:ascii="Calibri" w:hAnsi="Calibri" w:eastAsia="Calibri" w:cs="Calibri"/>
+                <w:b w:val="0"/>
+                <w:bCs w:val="0"/>
+                <w:i w:val="0"/>
+                <w:iCs w:val="0"/>
+                <w:caps w:val="0"/>
+                <w:smallCaps w:val="0"/>
+                <w:noProof w:val="0"/>
+                <w:color w:val="000000" w:themeColor="text1" w:themeTint="FF" w:themeShade="FF"/>
+                <w:sz w:val="24"/>
+                <w:szCs w:val="24"/>
+                <w:lang w:val="en-US"/>
+              </w:rPr>
+            </w:pPr>
+            <w:r>
+              <w:rPr>
+                <w:rFonts w:ascii="Calibri" w:hAnsi="Calibri" w:eastAsia="Calibri" w:cs="Calibri"/>
+                <w:b w:val="0"/>
+                <w:bCs w:val="0"/>
+                <w:i w:val="0"/>
+                <w:iCs w:val="0"/>
+                <w:caps w:val="0"/>
+                <w:smallCaps w:val="0"/>
+                <w:noProof w:val="0"/>
+                <w:color w:val="000000" w:themeColor="text1" w:themeTint="FF" w:themeShade="FF"/>
+                <w:sz w:val="24"/>
+                <w:szCs w:val="24"/>
+                <w:lang w:val="en-US"/>
+              </w:rPr>
+              <w:t xml:space="preserve">            - </w:t>
+            </w:r>
+            <w:proofErr w:type="spellStart"/>
+            <w:r>
+              <w:rPr>
+                <w:rFonts w:ascii="Calibri" w:hAnsi="Calibri" w:eastAsia="Calibri" w:cs="Calibri"/>
+                <w:b w:val="0"/>
+                <w:bCs w:val="0"/>
+                <w:i w:val="0"/>
+                <w:iCs w:val="0"/>
+                <w:caps w:val="0"/>
+                <w:smallCaps w:val="0"/>
+                <w:noProof w:val="0"/>
+                <w:color w:val="000000" w:themeColor="text1" w:themeTint="FF" w:themeShade="FF"/>
+                <w:sz w:val="24"/>
+                <w:szCs w:val="24"/>
+                <w:lang w:val="en-US"/>
+              </w:rPr>
+              <w:t>Forgin</w:t>
+            </w:r>
+            <w:proofErr w:type="spellEnd"/>
+            <w:r>
+              <w:rPr>
+                <w:rFonts w:ascii="Calibri" w:hAnsi="Calibri" w:eastAsia="Calibri" w:cs="Calibri"/>
+                <w:b w:val="0"/>
+                <w:bCs w:val="0"/>
+                <w:i w:val="0"/>
+                <w:iCs w:val="0"/>
+                <w:caps w:val="0"/>
+                <w:smallCaps w:val="0"/>
+                <w:noProof w:val="0"/>
+                <w:color w:val="000000" w:themeColor="text1" w:themeTint="FF" w:themeShade="FF"/>
+                <w:sz w:val="24"/>
+                <w:szCs w:val="24"/>
+                <w:lang w:val="en-US"/>
+              </w:rPr>
+              <w:t xml:space="preserve"> key: RoleID</w:t>
+            </w:r>
+          </w:p>
         </w:tc>
       </w:tr>
       <w:tr>
@@ -3956,6 +5042,61 @@
                 <w:lang w:val="en-US"/>
               </w:rPr>
               <w:t>Role used to authorize web app users</w:t>
+            </w:r>
+          </w:p>
+          <w:p>
+            <w:pPr>
+              <w:spacing w:after="0" w:line="240" w:lineRule="auto"/>
+              <w:rPr>
+                <w:rFonts w:ascii="Calibri" w:hAnsi="Calibri" w:eastAsia="Calibri" w:cs="Calibri"/>
+                <w:b w:val="0"/>
+                <w:bCs w:val="0"/>
+                <w:i w:val="0"/>
+                <w:iCs w:val="0"/>
+                <w:caps w:val="0"/>
+                <w:smallCaps w:val="0"/>
+                <w:noProof w:val="0"/>
+                <w:color w:val="000000" w:themeColor="text1" w:themeTint="FF" w:themeShade="FF"/>
+                <w:sz w:val="24"/>
+                <w:szCs w:val="24"/>
+                <w:lang w:val="en-US"/>
+              </w:rPr>
+            </w:pPr>
+            <w:proofErr w:type="gramStart"/>
+            <w:r>
+              <w:rPr>
+                <w:rFonts w:ascii="Calibri" w:hAnsi="Calibri" w:eastAsia="Calibri" w:cs="Calibri"/>
+                <w:b w:val="0"/>
+                <w:bCs w:val="0"/>
+                <w:i w:val="0"/>
+                <w:iCs w:val="0"/>
+                <w:caps w:val="0"/>
+                <w:smallCaps w:val="0"/>
+                <w:noProof w:val="0"/>
+                <w:color w:val="000000" w:themeColor="text1" w:themeTint="FF" w:themeShade="FF"/>
+                <w:sz w:val="24"/>
+                <w:szCs w:val="24"/>
+                <w:lang w:val="en-US"/>
+              </w:rPr>
+              <w:t>With :</w:t>
+            </w:r>
+            <w:proofErr w:type="gramEnd"/>
+            <w:r>
+              <w:rPr>
+                <w:rFonts w:ascii="Calibri" w:hAnsi="Calibri" w:eastAsia="Calibri" w:cs="Calibri"/>
+                <w:b w:val="0"/>
+                <w:bCs w:val="0"/>
+                <w:i w:val="0"/>
+                <w:iCs w:val="0"/>
+                <w:caps w:val="0"/>
+                <w:smallCaps w:val="0"/>
+                <w:noProof w:val="0"/>
+                <w:color w:val="000000" w:themeColor="text1" w:themeTint="FF" w:themeShade="FF"/>
+                <w:sz w:val="24"/>
+                <w:szCs w:val="24"/>
+                <w:lang w:val="en-US"/>
+              </w:rPr>
+              <w:t xml:space="preserve"> - Primary keys: RoleID</w:t>
             </w:r>
           </w:p>
         </w:tc>

</xml_diff>

<commit_message>
Update User Profile page
</commit_message>
<xml_diff>
--- a/Document/SWP391-AppDevProject_Design Template.docx
+++ b/Document/SWP391-AppDevProject_Design Template.docx
@@ -2320,10 +2320,10 @@
       </w:pPr>
       <w:r>
         <w:drawing>
-          <wp:inline wp14:editId="08E74E9B" wp14:anchorId="6D0FE66D">
-            <wp:extent cx="6105525" cy="3724632"/>
+          <wp:inline wp14:editId="262A50E1" wp14:anchorId="4C982F24">
+            <wp:extent cx="4736892" cy="3009900"/>
             <wp:effectExtent l="0" t="0" r="0" b="0"/>
-            <wp:docPr id="1265001673" name="" title=""/>
+            <wp:docPr id="49340835" name="" title=""/>
             <wp:cNvGraphicFramePr>
               <a:graphicFrameLocks noChangeAspect="1"/>
             </wp:cNvGraphicFramePr>
@@ -2335,7 +2335,7 @@
                     <pic:cNvPicPr/>
                   </pic:nvPicPr>
                   <pic:blipFill>
-                    <a:blip r:embed="R26ebc00f3a144711">
+                    <a:blip r:embed="Re3dd78a54c8a440a">
                       <a:extLst>
                         <a:ext xmlns:a="http://schemas.openxmlformats.org/drawingml/2006/main" uri="{28A0092B-C50C-407E-A947-70E740481C1C}">
                           <a14:useLocalDpi val="0"/>
@@ -2349,7 +2349,7 @@
                   <pic:spPr>
                     <a:xfrm>
                       <a:off x="0" y="0"/>
-                      <a:ext cx="6105525" cy="3724632"/>
+                      <a:ext cx="4736892" cy="3009900"/>
                     </a:xfrm>
                     <a:prstGeom prst="rect">
                       <a:avLst/>
@@ -2649,7 +2649,137 @@
                 <w:szCs w:val="24"/>
                 <w:lang w:val="en-US"/>
               </w:rPr>
-              <w:t xml:space="preserve">bought </w:t>
+              <w:t>bought</w:t>
+            </w:r>
+            <w:r>
+              <w:rPr>
+                <w:rFonts w:ascii="Calibri" w:hAnsi="Calibri" w:eastAsia="Calibri" w:cs="Calibri"/>
+                <w:noProof w:val="0"/>
+                <w:color w:val="auto"/>
+                <w:sz w:val="24"/>
+                <w:szCs w:val="24"/>
+                <w:lang w:val="en-US"/>
+              </w:rPr>
+              <w:t xml:space="preserve">. With :  </w:t>
+            </w:r>
+            <w:r>
+              <w:rPr>
+                <w:rFonts w:ascii="Calibri" w:hAnsi="Calibri" w:eastAsia="Calibri" w:cs="Calibri"/>
+                <w:noProof w:val="0"/>
+                <w:color w:val="auto"/>
+                <w:sz w:val="24"/>
+                <w:szCs w:val="24"/>
+                <w:lang w:val="en-US"/>
+              </w:rPr>
+              <w:t xml:space="preserve">- Primary keys: </w:t>
+            </w:r>
+            <w:proofErr w:type="spellStart"/>
+            <w:r>
+              <w:rPr>
+                <w:rFonts w:ascii="Calibri" w:hAnsi="Calibri" w:eastAsia="Calibri" w:cs="Calibri"/>
+                <w:noProof w:val="0"/>
+                <w:color w:val="auto"/>
+                <w:sz w:val="24"/>
+                <w:szCs w:val="24"/>
+                <w:lang w:val="en-US"/>
+              </w:rPr>
+              <w:t>OrderID</w:t>
+            </w:r>
+            <w:proofErr w:type="spellEnd"/>
+            <w:r>
+              <w:rPr>
+                <w:rFonts w:ascii="Calibri" w:hAnsi="Calibri" w:eastAsia="Calibri" w:cs="Calibri"/>
+                <w:noProof w:val="0"/>
+                <w:color w:val="auto"/>
+                <w:sz w:val="24"/>
+                <w:szCs w:val="24"/>
+                <w:lang w:val="en-US"/>
+              </w:rPr>
+              <w:t>, ProID</w:t>
+            </w:r>
+          </w:p>
+          <w:p>
+            <w:pPr>
+              <w:pStyle w:val="Normal"/>
+              <w:spacing w:after="0" w:line="240" w:lineRule="auto"/>
+              <w:rPr>
+                <w:rFonts w:ascii="Calibri" w:hAnsi="Calibri" w:eastAsia="Calibri" w:cs="Calibri"/>
+                <w:noProof w:val="0"/>
+                <w:color w:val="auto"/>
+                <w:sz w:val="24"/>
+                <w:szCs w:val="24"/>
+                <w:lang w:val="en-US"/>
+              </w:rPr>
+            </w:pPr>
+            <w:r>
+              <w:rPr>
+                <w:rFonts w:ascii="Calibri" w:hAnsi="Calibri" w:eastAsia="Calibri" w:cs="Calibri"/>
+                <w:noProof w:val="0"/>
+                <w:color w:val="auto"/>
+                <w:sz w:val="24"/>
+                <w:szCs w:val="24"/>
+                <w:lang w:val="en-US"/>
+              </w:rPr>
+              <w:t xml:space="preserve">             - </w:t>
+            </w:r>
+            <w:proofErr w:type="spellStart"/>
+            <w:r>
+              <w:rPr>
+                <w:rFonts w:ascii="Calibri" w:hAnsi="Calibri" w:eastAsia="Calibri" w:cs="Calibri"/>
+                <w:noProof w:val="0"/>
+                <w:color w:val="auto"/>
+                <w:sz w:val="24"/>
+                <w:szCs w:val="24"/>
+                <w:lang w:val="en-US"/>
+              </w:rPr>
+              <w:t>Forgin</w:t>
+            </w:r>
+            <w:proofErr w:type="spellEnd"/>
+            <w:r>
+              <w:rPr>
+                <w:rFonts w:ascii="Calibri" w:hAnsi="Calibri" w:eastAsia="Calibri" w:cs="Calibri"/>
+                <w:noProof w:val="0"/>
+                <w:color w:val="auto"/>
+                <w:sz w:val="24"/>
+                <w:szCs w:val="24"/>
+                <w:lang w:val="en-US"/>
+              </w:rPr>
+              <w:t xml:space="preserve"> key: </w:t>
+            </w:r>
+            <w:proofErr w:type="spellStart"/>
+            <w:r>
+              <w:rPr>
+                <w:rFonts w:ascii="Calibri" w:hAnsi="Calibri" w:eastAsia="Calibri" w:cs="Calibri"/>
+                <w:noProof w:val="0"/>
+                <w:color w:val="auto"/>
+                <w:sz w:val="24"/>
+                <w:szCs w:val="24"/>
+                <w:lang w:val="en-US"/>
+              </w:rPr>
+              <w:t>OrderID</w:t>
+            </w:r>
+            <w:proofErr w:type="spellEnd"/>
+            <w:r>
+              <w:rPr>
+                <w:rFonts w:ascii="Calibri" w:hAnsi="Calibri" w:eastAsia="Calibri" w:cs="Calibri"/>
+                <w:noProof w:val="0"/>
+                <w:color w:val="auto"/>
+                <w:sz w:val="24"/>
+                <w:szCs w:val="24"/>
+                <w:lang w:val="en-US"/>
+              </w:rPr>
+              <w:t xml:space="preserve">, </w:t>
+            </w:r>
+            <w:r>
+              <w:rPr>
+                <w:rFonts w:ascii="Calibri" w:hAnsi="Calibri" w:eastAsia="Calibri" w:cs="Calibri"/>
+                <w:noProof w:val="0"/>
+                <w:color w:val="auto"/>
+                <w:sz w:val="24"/>
+                <w:szCs w:val="24"/>
+                <w:lang w:val="en-US"/>
+              </w:rPr>
+              <w:t>ProID</w:t>
             </w:r>
           </w:p>
         </w:tc>
@@ -2762,6 +2892,58 @@
               <w:t>rand contains the names of the brands of the products.</w:t>
             </w:r>
           </w:p>
+          <w:p>
+            <w:pPr>
+              <w:pStyle w:val="Normal"/>
+              <w:bidi w:val="0"/>
+              <w:spacing w:before="0" w:beforeAutospacing="off" w:after="0" w:afterAutospacing="off" w:line="240" w:lineRule="auto"/>
+              <w:ind w:left="0" w:right="0"/>
+              <w:jc w:val="left"/>
+              <w:rPr>
+                <w:rFonts w:ascii="Calibri" w:hAnsi="Calibri" w:eastAsia="Calibri" w:cs="Calibri"/>
+                <w:noProof w:val="0"/>
+                <w:color w:val="auto"/>
+                <w:sz w:val="24"/>
+                <w:szCs w:val="24"/>
+                <w:lang w:val="en-US"/>
+              </w:rPr>
+            </w:pPr>
+            <w:proofErr w:type="gramStart"/>
+            <w:r>
+              <w:rPr>
+                <w:rFonts w:ascii="Calibri" w:hAnsi="Calibri" w:eastAsia="Calibri" w:cs="Calibri"/>
+                <w:noProof w:val="0"/>
+                <w:color w:val="auto"/>
+                <w:sz w:val="24"/>
+                <w:szCs w:val="24"/>
+                <w:lang w:val="en-US"/>
+              </w:rPr>
+              <w:t>With :</w:t>
+            </w:r>
+            <w:proofErr w:type="gramEnd"/>
+            <w:r>
+              <w:rPr>
+                <w:rFonts w:ascii="Calibri" w:hAnsi="Calibri" w:eastAsia="Calibri" w:cs="Calibri"/>
+                <w:noProof w:val="0"/>
+                <w:color w:val="auto"/>
+                <w:sz w:val="24"/>
+                <w:szCs w:val="24"/>
+                <w:lang w:val="en-US"/>
+              </w:rPr>
+              <w:t xml:space="preserve">  - Primary keys: </w:t>
+            </w:r>
+            <w:r>
+              <w:rPr>
+                <w:rFonts w:ascii="Calibri" w:hAnsi="Calibri" w:eastAsia="Calibri" w:cs="Calibri"/>
+                <w:noProof w:val="0"/>
+                <w:color w:val="auto"/>
+                <w:sz w:val="24"/>
+                <w:szCs w:val="24"/>
+                <w:lang w:val="en-US"/>
+              </w:rPr>
+              <w:t>BrandID</w:t>
+            </w:r>
+          </w:p>
         </w:tc>
       </w:tr>
       <w:tr>
@@ -2851,6 +3033,93 @@
               <w:t>Table Product contains product description information</w:t>
             </w:r>
           </w:p>
+          <w:p>
+            <w:pPr>
+              <w:pStyle w:val="Normal"/>
+              <w:spacing w:after="0" w:line="240" w:lineRule="auto"/>
+              <w:rPr>
+                <w:rFonts w:ascii="Calibri" w:hAnsi="Calibri" w:eastAsia="Calibri" w:cs="Calibri"/>
+                <w:noProof w:val="0"/>
+                <w:color w:val="auto"/>
+                <w:sz w:val="24"/>
+                <w:szCs w:val="24"/>
+                <w:lang w:val="en-US"/>
+              </w:rPr>
+            </w:pPr>
+            <w:r>
+              <w:rPr>
+                <w:rFonts w:ascii="Calibri" w:hAnsi="Calibri" w:eastAsia="Calibri" w:cs="Calibri"/>
+                <w:noProof w:val="0"/>
+                <w:color w:val="auto"/>
+                <w:sz w:val="24"/>
+                <w:szCs w:val="24"/>
+                <w:lang w:val="en-US"/>
+              </w:rPr>
+              <w:t xml:space="preserve">With :  - Primary keys: </w:t>
+            </w:r>
+            <w:proofErr w:type="spellStart"/>
+            <w:r>
+              <w:rPr>
+                <w:rFonts w:ascii="Calibri" w:hAnsi="Calibri" w:eastAsia="Calibri" w:cs="Calibri"/>
+                <w:noProof w:val="0"/>
+                <w:color w:val="auto"/>
+                <w:sz w:val="24"/>
+                <w:szCs w:val="24"/>
+                <w:lang w:val="en-US"/>
+              </w:rPr>
+              <w:t>ProID</w:t>
+            </w:r>
+            <w:proofErr w:type="spellEnd"/>
+          </w:p>
+          <w:p>
+            <w:pPr>
+              <w:pStyle w:val="Normal"/>
+              <w:spacing w:after="0" w:line="240" w:lineRule="auto"/>
+              <w:rPr>
+                <w:rFonts w:ascii="Calibri" w:hAnsi="Calibri" w:eastAsia="Calibri" w:cs="Calibri"/>
+                <w:noProof w:val="0"/>
+                <w:color w:val="auto"/>
+                <w:sz w:val="24"/>
+                <w:szCs w:val="24"/>
+                <w:lang w:val="en-US"/>
+              </w:rPr>
+            </w:pPr>
+            <w:r>
+              <w:rPr>
+                <w:rFonts w:ascii="Calibri" w:hAnsi="Calibri" w:eastAsia="Calibri" w:cs="Calibri"/>
+                <w:noProof w:val="0"/>
+                <w:color w:val="auto"/>
+                <w:sz w:val="24"/>
+                <w:szCs w:val="24"/>
+                <w:lang w:val="en-US"/>
+              </w:rPr>
+              <w:t xml:space="preserve">             - </w:t>
+            </w:r>
+            <w:proofErr w:type="spellStart"/>
+            <w:r>
+              <w:rPr>
+                <w:rFonts w:ascii="Calibri" w:hAnsi="Calibri" w:eastAsia="Calibri" w:cs="Calibri"/>
+                <w:noProof w:val="0"/>
+                <w:color w:val="auto"/>
+                <w:sz w:val="24"/>
+                <w:szCs w:val="24"/>
+                <w:lang w:val="en-US"/>
+              </w:rPr>
+              <w:t>Forgin</w:t>
+            </w:r>
+            <w:proofErr w:type="spellEnd"/>
+            <w:r>
+              <w:rPr>
+                <w:rFonts w:ascii="Calibri" w:hAnsi="Calibri" w:eastAsia="Calibri" w:cs="Calibri"/>
+                <w:noProof w:val="0"/>
+                <w:color w:val="auto"/>
+                <w:sz w:val="24"/>
+                <w:szCs w:val="24"/>
+                <w:lang w:val="en-US"/>
+              </w:rPr>
+              <w:t xml:space="preserve"> key: BrandID</w:t>
+            </w:r>
+          </w:p>
         </w:tc>
       </w:tr>
       <w:tr>
@@ -2990,6 +3259,91 @@
               <w:t>s.</w:t>
             </w:r>
           </w:p>
+          <w:p>
+            <w:pPr>
+              <w:pStyle w:val="Normal"/>
+              <w:spacing w:after="0" w:line="240" w:lineRule="auto"/>
+              <w:rPr>
+                <w:rFonts w:ascii="Calibri" w:hAnsi="Calibri" w:eastAsia="Calibri" w:cs="Calibri"/>
+                <w:noProof w:val="0"/>
+                <w:color w:val="auto"/>
+                <w:sz w:val="24"/>
+                <w:szCs w:val="24"/>
+                <w:lang w:val="en-US"/>
+              </w:rPr>
+            </w:pPr>
+            <w:r>
+              <w:rPr>
+                <w:rFonts w:ascii="Calibri" w:hAnsi="Calibri" w:eastAsia="Calibri" w:cs="Calibri"/>
+                <w:noProof w:val="0"/>
+                <w:color w:val="auto"/>
+                <w:sz w:val="24"/>
+                <w:szCs w:val="24"/>
+                <w:lang w:val="en-US"/>
+              </w:rPr>
+              <w:t>With :  - Primary keys: ImageID</w:t>
+            </w:r>
+          </w:p>
+          <w:p>
+            <w:pPr>
+              <w:pStyle w:val="Normal"/>
+              <w:spacing w:line="240" w:lineRule="auto"/>
+              <w:rPr>
+                <w:rFonts w:ascii="Calibri" w:hAnsi="Calibri" w:eastAsia="Calibri" w:cs="Calibri"/>
+                <w:noProof w:val="0"/>
+                <w:color w:val="auto"/>
+                <w:sz w:val="24"/>
+                <w:szCs w:val="24"/>
+                <w:lang w:val="en-US"/>
+              </w:rPr>
+            </w:pPr>
+            <w:r>
+              <w:rPr>
+                <w:rFonts w:ascii="Calibri" w:hAnsi="Calibri" w:eastAsia="Calibri" w:cs="Calibri"/>
+                <w:noProof w:val="0"/>
+                <w:color w:val="auto"/>
+                <w:sz w:val="24"/>
+                <w:szCs w:val="24"/>
+                <w:lang w:val="en-US"/>
+              </w:rPr>
+              <w:t xml:space="preserve">             - </w:t>
+            </w:r>
+            <w:proofErr w:type="spellStart"/>
+            <w:r>
+              <w:rPr>
+                <w:rFonts w:ascii="Calibri" w:hAnsi="Calibri" w:eastAsia="Calibri" w:cs="Calibri"/>
+                <w:noProof w:val="0"/>
+                <w:color w:val="auto"/>
+                <w:sz w:val="24"/>
+                <w:szCs w:val="24"/>
+                <w:lang w:val="en-US"/>
+              </w:rPr>
+              <w:t>Forgin</w:t>
+            </w:r>
+            <w:proofErr w:type="spellEnd"/>
+            <w:r>
+              <w:rPr>
+                <w:rFonts w:ascii="Calibri" w:hAnsi="Calibri" w:eastAsia="Calibri" w:cs="Calibri"/>
+                <w:noProof w:val="0"/>
+                <w:color w:val="auto"/>
+                <w:sz w:val="24"/>
+                <w:szCs w:val="24"/>
+                <w:lang w:val="en-US"/>
+              </w:rPr>
+              <w:t xml:space="preserve"> key: </w:t>
+            </w:r>
+            <w:r>
+              <w:rPr>
+                <w:rFonts w:ascii="Calibri" w:hAnsi="Calibri" w:eastAsia="Calibri" w:cs="Calibri"/>
+                <w:noProof w:val="0"/>
+                <w:color w:val="auto"/>
+                <w:sz w:val="24"/>
+                <w:szCs w:val="24"/>
+                <w:lang w:val="en-US"/>
+              </w:rPr>
+              <w:t>ProID, ImageTypeID</w:t>
+            </w:r>
+          </w:p>
         </w:tc>
       </w:tr>
       <w:tr>
@@ -3079,6 +3433,31 @@
               <w:t>Table Category contains the main items the store sells</w:t>
             </w:r>
           </w:p>
+          <w:p>
+            <w:pPr>
+              <w:pStyle w:val="Normal"/>
+              <w:spacing w:after="0" w:line="240" w:lineRule="auto"/>
+              <w:rPr>
+                <w:rFonts w:ascii="Calibri" w:hAnsi="Calibri" w:eastAsia="Calibri" w:cs="Calibri"/>
+                <w:noProof w:val="0"/>
+                <w:color w:val="auto"/>
+                <w:sz w:val="24"/>
+                <w:szCs w:val="24"/>
+                <w:lang w:val="en-US"/>
+              </w:rPr>
+            </w:pPr>
+            <w:r>
+              <w:rPr>
+                <w:rFonts w:ascii="Calibri" w:hAnsi="Calibri" w:eastAsia="Calibri" w:cs="Calibri"/>
+                <w:noProof w:val="0"/>
+                <w:color w:val="auto"/>
+                <w:sz w:val="24"/>
+                <w:szCs w:val="24"/>
+                <w:lang w:val="en-US"/>
+              </w:rPr>
+              <w:t>With :  - Primary keys: CateID</w:t>
+            </w:r>
+          </w:p>
         </w:tc>
       </w:tr>
       <w:tr>
@@ -3193,6 +3572,92 @@
                 <w:lang w:val="en-US"/>
               </w:rPr>
               <w:t>s</w:t>
+            </w:r>
+          </w:p>
+          <w:p>
+            <w:pPr>
+              <w:pStyle w:val="Normal"/>
+              <w:spacing w:after="0" w:line="240" w:lineRule="auto"/>
+              <w:rPr>
+                <w:rFonts w:ascii="Calibri" w:hAnsi="Calibri" w:eastAsia="Calibri" w:cs="Calibri"/>
+                <w:noProof w:val="0"/>
+                <w:color w:val="auto"/>
+                <w:sz w:val="24"/>
+                <w:szCs w:val="24"/>
+                <w:lang w:val="en-US"/>
+              </w:rPr>
+            </w:pPr>
+            <w:proofErr w:type="gramStart"/>
+            <w:r>
+              <w:rPr>
+                <w:rFonts w:ascii="Calibri" w:hAnsi="Calibri" w:eastAsia="Calibri" w:cs="Calibri"/>
+                <w:noProof w:val="0"/>
+                <w:color w:val="auto"/>
+                <w:sz w:val="24"/>
+                <w:szCs w:val="24"/>
+                <w:lang w:val="en-US"/>
+              </w:rPr>
+              <w:t>With :</w:t>
+            </w:r>
+            <w:proofErr w:type="gramEnd"/>
+            <w:r>
+              <w:rPr>
+                <w:rFonts w:ascii="Calibri" w:hAnsi="Calibri" w:eastAsia="Calibri" w:cs="Calibri"/>
+                <w:noProof w:val="0"/>
+                <w:color w:val="auto"/>
+                <w:sz w:val="24"/>
+                <w:szCs w:val="24"/>
+                <w:lang w:val="en-US"/>
+              </w:rPr>
+              <w:t xml:space="preserve">  - Primary keys: ProID, SpecID</w:t>
+            </w:r>
+          </w:p>
+          <w:p>
+            <w:pPr>
+              <w:pStyle w:val="Normal"/>
+              <w:rPr>
+                <w:rFonts w:ascii="Calibri" w:hAnsi="Calibri" w:eastAsia="Calibri" w:cs="Calibri"/>
+                <w:noProof w:val="0"/>
+                <w:color w:val="auto"/>
+                <w:sz w:val="24"/>
+                <w:szCs w:val="24"/>
+                <w:lang w:val="en-US"/>
+              </w:rPr>
+            </w:pPr>
+            <w:r>
+              <w:rPr>
+                <w:rFonts w:ascii="Calibri" w:hAnsi="Calibri" w:eastAsia="Calibri" w:cs="Calibri"/>
+                <w:noProof w:val="0"/>
+                <w:color w:val="auto"/>
+                <w:sz w:val="24"/>
+                <w:szCs w:val="24"/>
+                <w:lang w:val="en-US"/>
+              </w:rPr>
+              <w:t xml:space="preserve">             - </w:t>
+            </w:r>
+            <w:proofErr w:type="spellStart"/>
+            <w:r>
+              <w:rPr>
+                <w:rFonts w:ascii="Calibri" w:hAnsi="Calibri" w:eastAsia="Calibri" w:cs="Calibri"/>
+                <w:noProof w:val="0"/>
+                <w:color w:val="auto"/>
+                <w:sz w:val="24"/>
+                <w:szCs w:val="24"/>
+                <w:lang w:val="en-US"/>
+              </w:rPr>
+              <w:t>Forgin</w:t>
+            </w:r>
+            <w:proofErr w:type="spellEnd"/>
+            <w:r>
+              <w:rPr>
+                <w:rFonts w:ascii="Calibri" w:hAnsi="Calibri" w:eastAsia="Calibri" w:cs="Calibri"/>
+                <w:noProof w:val="0"/>
+                <w:color w:val="auto"/>
+                <w:sz w:val="24"/>
+                <w:szCs w:val="24"/>
+                <w:lang w:val="en-US"/>
+              </w:rPr>
+              <w:t xml:space="preserve"> key: ProID, SpecID</w:t>
             </w:r>
           </w:p>
         </w:tc>
@@ -3255,7 +3720,7 @@
                 <w:sz w:val="24"/>
                 <w:szCs w:val="24"/>
               </w:rPr>
-              <w:t>Brand</w:t>
+              <w:t>ImageType</w:t>
             </w:r>
           </w:p>
         </w:tc>
@@ -3267,62 +3732,76 @@
           <w:p>
             <w:pPr>
               <w:pStyle w:val="Normal"/>
-              <w:bidi w:val="0"/>
               <w:spacing w:before="0" w:beforeAutospacing="off" w:after="0" w:afterAutospacing="off" w:line="259" w:lineRule="auto"/>
               <w:ind w:left="0" w:right="0"/>
               <w:jc w:val="left"/>
               <w:rPr>
                 <w:rFonts w:ascii="Calibri" w:hAnsi="Calibri" w:eastAsia="Calibri" w:cs="Calibri"/>
-                <w:noProof w:val="0"/>
-                <w:color w:val="auto"/>
-                <w:sz w:val="24"/>
-                <w:szCs w:val="24"/>
-                <w:lang w:val="en-US"/>
-              </w:rPr>
-            </w:pPr>
-            <w:r>
-              <w:rPr>
-                <w:rFonts w:ascii="Calibri" w:hAnsi="Calibri" w:eastAsia="Calibri" w:cs="Calibri"/>
-                <w:noProof w:val="0"/>
-                <w:color w:val="auto"/>
-                <w:sz w:val="24"/>
-                <w:szCs w:val="24"/>
-                <w:lang w:val="en-US"/>
-              </w:rPr>
-              <w:t xml:space="preserve">Table </w:t>
-            </w:r>
-            <w:r>
-              <w:rPr>
-                <w:rFonts w:ascii="Calibri" w:hAnsi="Calibri" w:eastAsia="Calibri" w:cs="Calibri"/>
-                <w:noProof w:val="0"/>
-                <w:color w:val="auto"/>
-                <w:sz w:val="24"/>
-                <w:szCs w:val="24"/>
-                <w:lang w:val="en-US"/>
-              </w:rPr>
-              <w:t>Brand</w:t>
-            </w:r>
-            <w:r>
-              <w:rPr>
-                <w:rFonts w:ascii="Calibri" w:hAnsi="Calibri" w:eastAsia="Calibri" w:cs="Calibri"/>
-                <w:noProof w:val="0"/>
-                <w:color w:val="auto"/>
-                <w:sz w:val="24"/>
-                <w:szCs w:val="24"/>
-                <w:lang w:val="en-US"/>
-              </w:rPr>
-              <w:t xml:space="preserve"> is used to </w:t>
-            </w:r>
-            <w:r>
-              <w:rPr>
-                <w:rFonts w:ascii="Calibri" w:hAnsi="Calibri" w:eastAsia="Calibri" w:cs="Calibri"/>
-                <w:noProof w:val="0"/>
-                <w:color w:val="auto"/>
-                <w:sz w:val="24"/>
-                <w:szCs w:val="24"/>
-                <w:lang w:val="en-US"/>
-              </w:rPr>
-              <w:t>contains the name of product brand</w:t>
+                <w:b w:val="0"/>
+                <w:bCs w:val="0"/>
+                <w:i w:val="0"/>
+                <w:iCs w:val="0"/>
+                <w:caps w:val="0"/>
+                <w:smallCaps w:val="0"/>
+                <w:noProof w:val="0"/>
+                <w:color w:val="000000" w:themeColor="text1" w:themeTint="FF" w:themeShade="FF"/>
+                <w:sz w:val="24"/>
+                <w:szCs w:val="24"/>
+                <w:lang w:val="en-US"/>
+              </w:rPr>
+            </w:pPr>
+            <w:r>
+              <w:rPr>
+                <w:rFonts w:ascii="Calibri" w:hAnsi="Calibri" w:eastAsia="Calibri" w:cs="Calibri"/>
+                <w:b w:val="0"/>
+                <w:bCs w:val="0"/>
+                <w:i w:val="0"/>
+                <w:iCs w:val="0"/>
+                <w:caps w:val="0"/>
+                <w:smallCaps w:val="0"/>
+                <w:noProof w:val="0"/>
+                <w:color w:val="000000" w:themeColor="text1" w:themeTint="FF" w:themeShade="FF"/>
+                <w:sz w:val="24"/>
+                <w:szCs w:val="24"/>
+                <w:lang w:val="en-US"/>
+              </w:rPr>
+              <w:t xml:space="preserve">Table is used to specify which images are main and secondary images. </w:t>
+            </w:r>
+            <w:proofErr w:type="gramStart"/>
+            <w:r>
+              <w:rPr>
+                <w:rFonts w:ascii="Calibri" w:hAnsi="Calibri" w:eastAsia="Calibri" w:cs="Calibri"/>
+                <w:b w:val="0"/>
+                <w:bCs w:val="0"/>
+                <w:i w:val="0"/>
+                <w:iCs w:val="0"/>
+                <w:caps w:val="0"/>
+                <w:smallCaps w:val="0"/>
+                <w:noProof w:val="0"/>
+                <w:color w:val="000000" w:themeColor="text1" w:themeTint="FF" w:themeShade="FF"/>
+                <w:sz w:val="24"/>
+                <w:szCs w:val="24"/>
+                <w:lang w:val="en-US"/>
+              </w:rPr>
+              <w:t>With :</w:t>
+            </w:r>
+            <w:proofErr w:type="gramEnd"/>
+            <w:r>
+              <w:rPr>
+                <w:rFonts w:ascii="Calibri" w:hAnsi="Calibri" w:eastAsia="Calibri" w:cs="Calibri"/>
+                <w:b w:val="0"/>
+                <w:bCs w:val="0"/>
+                <w:i w:val="0"/>
+                <w:iCs w:val="0"/>
+                <w:caps w:val="0"/>
+                <w:smallCaps w:val="0"/>
+                <w:noProof w:val="0"/>
+                <w:color w:val="000000" w:themeColor="text1" w:themeTint="FF" w:themeShade="FF"/>
+                <w:sz w:val="24"/>
+                <w:szCs w:val="24"/>
+                <w:lang w:val="en-US"/>
+              </w:rPr>
+              <w:t xml:space="preserve"> -Primary key: ImageTypeID</w:t>
             </w:r>
           </w:p>
         </w:tc>
@@ -3459,6 +3938,151 @@
                 <w:lang w:val="en-US"/>
               </w:rPr>
               <w:t>show brand correspond to product</w:t>
+            </w:r>
+          </w:p>
+          <w:p>
+            <w:pPr>
+              <w:spacing w:after="0" w:line="240" w:lineRule="auto"/>
+              <w:rPr>
+                <w:rFonts w:ascii="Calibri" w:hAnsi="Calibri" w:eastAsia="Calibri" w:cs="Calibri"/>
+                <w:b w:val="0"/>
+                <w:bCs w:val="0"/>
+                <w:i w:val="0"/>
+                <w:iCs w:val="0"/>
+                <w:caps w:val="0"/>
+                <w:smallCaps w:val="0"/>
+                <w:noProof w:val="0"/>
+                <w:color w:val="000000" w:themeColor="text1" w:themeTint="FF" w:themeShade="FF"/>
+                <w:sz w:val="24"/>
+                <w:szCs w:val="24"/>
+                <w:lang w:val="en-US"/>
+              </w:rPr>
+            </w:pPr>
+            <w:r>
+              <w:rPr>
+                <w:rFonts w:ascii="Calibri" w:hAnsi="Calibri" w:eastAsia="Calibri" w:cs="Calibri"/>
+                <w:b w:val="0"/>
+                <w:bCs w:val="0"/>
+                <w:i w:val="0"/>
+                <w:iCs w:val="0"/>
+                <w:caps w:val="0"/>
+                <w:smallCaps w:val="0"/>
+                <w:noProof w:val="0"/>
+                <w:color w:val="000000" w:themeColor="text1" w:themeTint="FF" w:themeShade="FF"/>
+                <w:sz w:val="24"/>
+                <w:szCs w:val="24"/>
+                <w:lang w:val="en-US"/>
+              </w:rPr>
+              <w:t xml:space="preserve">With : - Primary keys: </w:t>
+            </w:r>
+            <w:proofErr w:type="spellStart"/>
+            <w:r>
+              <w:rPr>
+                <w:rFonts w:ascii="Calibri" w:hAnsi="Calibri" w:eastAsia="Calibri" w:cs="Calibri"/>
+                <w:b w:val="0"/>
+                <w:bCs w:val="0"/>
+                <w:i w:val="0"/>
+                <w:iCs w:val="0"/>
+                <w:caps w:val="0"/>
+                <w:smallCaps w:val="0"/>
+                <w:noProof w:val="0"/>
+                <w:color w:val="000000" w:themeColor="text1" w:themeTint="FF" w:themeShade="FF"/>
+                <w:sz w:val="24"/>
+                <w:szCs w:val="24"/>
+                <w:lang w:val="en-US"/>
+              </w:rPr>
+              <w:t>CateID</w:t>
+            </w:r>
+            <w:proofErr w:type="spellEnd"/>
+            <w:r>
+              <w:rPr>
+                <w:rFonts w:ascii="Calibri" w:hAnsi="Calibri" w:eastAsia="Calibri" w:cs="Calibri"/>
+                <w:b w:val="0"/>
+                <w:bCs w:val="0"/>
+                <w:i w:val="0"/>
+                <w:iCs w:val="0"/>
+                <w:caps w:val="0"/>
+                <w:smallCaps w:val="0"/>
+                <w:noProof w:val="0"/>
+                <w:color w:val="000000" w:themeColor="text1" w:themeTint="FF" w:themeShade="FF"/>
+                <w:sz w:val="24"/>
+                <w:szCs w:val="24"/>
+                <w:lang w:val="en-US"/>
+              </w:rPr>
+              <w:t>, BrandID</w:t>
+            </w:r>
+          </w:p>
+          <w:p>
+            <w:pPr>
+              <w:pStyle w:val="Normal"/>
+              <w:spacing w:after="0" w:line="240" w:lineRule="auto"/>
+              <w:rPr>
+                <w:rFonts w:ascii="Calibri" w:hAnsi="Calibri" w:eastAsia="Calibri" w:cs="Calibri"/>
+                <w:b w:val="0"/>
+                <w:bCs w:val="0"/>
+                <w:i w:val="0"/>
+                <w:iCs w:val="0"/>
+                <w:caps w:val="0"/>
+                <w:smallCaps w:val="0"/>
+                <w:noProof w:val="0"/>
+                <w:color w:val="000000" w:themeColor="text1" w:themeTint="FF" w:themeShade="FF"/>
+                <w:sz w:val="24"/>
+                <w:szCs w:val="24"/>
+                <w:lang w:val="en-US"/>
+              </w:rPr>
+            </w:pPr>
+            <w:r>
+              <w:rPr>
+                <w:rFonts w:ascii="Calibri" w:hAnsi="Calibri" w:eastAsia="Calibri" w:cs="Calibri"/>
+                <w:b w:val="0"/>
+                <w:bCs w:val="0"/>
+                <w:i w:val="0"/>
+                <w:iCs w:val="0"/>
+                <w:caps w:val="0"/>
+                <w:smallCaps w:val="0"/>
+                <w:noProof w:val="0"/>
+                <w:color w:val="000000" w:themeColor="text1" w:themeTint="FF" w:themeShade="FF"/>
+                <w:sz w:val="24"/>
+                <w:szCs w:val="24"/>
+                <w:lang w:val="en-US"/>
+              </w:rPr>
+              <w:t xml:space="preserve">            - </w:t>
+            </w:r>
+            <w:proofErr w:type="spellStart"/>
+            <w:r>
+              <w:rPr>
+                <w:rFonts w:ascii="Calibri" w:hAnsi="Calibri" w:eastAsia="Calibri" w:cs="Calibri"/>
+                <w:b w:val="0"/>
+                <w:bCs w:val="0"/>
+                <w:i w:val="0"/>
+                <w:iCs w:val="0"/>
+                <w:caps w:val="0"/>
+                <w:smallCaps w:val="0"/>
+                <w:noProof w:val="0"/>
+                <w:color w:val="000000" w:themeColor="text1" w:themeTint="FF" w:themeShade="FF"/>
+                <w:sz w:val="24"/>
+                <w:szCs w:val="24"/>
+                <w:lang w:val="en-US"/>
+              </w:rPr>
+              <w:t>Forgin</w:t>
+            </w:r>
+            <w:proofErr w:type="spellEnd"/>
+            <w:r>
+              <w:rPr>
+                <w:rFonts w:ascii="Calibri" w:hAnsi="Calibri" w:eastAsia="Calibri" w:cs="Calibri"/>
+                <w:b w:val="0"/>
+                <w:bCs w:val="0"/>
+                <w:i w:val="0"/>
+                <w:iCs w:val="0"/>
+                <w:caps w:val="0"/>
+                <w:smallCaps w:val="0"/>
+                <w:noProof w:val="0"/>
+                <w:color w:val="000000" w:themeColor="text1" w:themeTint="FF" w:themeShade="FF"/>
+                <w:sz w:val="24"/>
+                <w:szCs w:val="24"/>
+                <w:lang w:val="en-US"/>
+              </w:rPr>
+              <w:t xml:space="preserve"> key: CateID, BrandID</w:t>
             </w:r>
           </w:p>
         </w:tc>
@@ -3554,6 +4178,133 @@
               <w:t>Table Bill used to contain User purchase information</w:t>
             </w:r>
           </w:p>
+          <w:p>
+            <w:pPr>
+              <w:spacing w:after="0" w:line="240" w:lineRule="auto"/>
+              <w:rPr>
+                <w:rFonts w:ascii="Calibri" w:hAnsi="Calibri" w:eastAsia="Calibri" w:cs="Calibri"/>
+                <w:b w:val="0"/>
+                <w:bCs w:val="0"/>
+                <w:i w:val="0"/>
+                <w:iCs w:val="0"/>
+                <w:caps w:val="0"/>
+                <w:smallCaps w:val="0"/>
+                <w:noProof w:val="0"/>
+                <w:color w:val="000000" w:themeColor="text1" w:themeTint="FF" w:themeShade="FF"/>
+                <w:sz w:val="24"/>
+                <w:szCs w:val="24"/>
+                <w:lang w:val="en-US"/>
+              </w:rPr>
+            </w:pPr>
+            <w:proofErr w:type="gramStart"/>
+            <w:r>
+              <w:rPr>
+                <w:rFonts w:ascii="Calibri" w:hAnsi="Calibri" w:eastAsia="Calibri" w:cs="Calibri"/>
+                <w:b w:val="0"/>
+                <w:bCs w:val="0"/>
+                <w:i w:val="0"/>
+                <w:iCs w:val="0"/>
+                <w:caps w:val="0"/>
+                <w:smallCaps w:val="0"/>
+                <w:noProof w:val="0"/>
+                <w:color w:val="000000" w:themeColor="text1" w:themeTint="FF" w:themeShade="FF"/>
+                <w:sz w:val="24"/>
+                <w:szCs w:val="24"/>
+                <w:lang w:val="en-US"/>
+              </w:rPr>
+              <w:t>With :</w:t>
+            </w:r>
+            <w:proofErr w:type="gramEnd"/>
+            <w:r>
+              <w:rPr>
+                <w:rFonts w:ascii="Calibri" w:hAnsi="Calibri" w:eastAsia="Calibri" w:cs="Calibri"/>
+                <w:b w:val="0"/>
+                <w:bCs w:val="0"/>
+                <w:i w:val="0"/>
+                <w:iCs w:val="0"/>
+                <w:caps w:val="0"/>
+                <w:smallCaps w:val="0"/>
+                <w:noProof w:val="0"/>
+                <w:color w:val="000000" w:themeColor="text1" w:themeTint="FF" w:themeShade="FF"/>
+                <w:sz w:val="24"/>
+                <w:szCs w:val="24"/>
+                <w:lang w:val="en-US"/>
+              </w:rPr>
+              <w:t xml:space="preserve"> - Primary keys: OrderID</w:t>
+            </w:r>
+          </w:p>
+          <w:p>
+            <w:pPr>
+              <w:spacing w:line="259" w:lineRule="auto"/>
+              <w:rPr>
+                <w:rFonts w:ascii="Calibri" w:hAnsi="Calibri" w:eastAsia="Calibri" w:cs="Calibri"/>
+                <w:b w:val="0"/>
+                <w:bCs w:val="0"/>
+                <w:i w:val="0"/>
+                <w:iCs w:val="0"/>
+                <w:caps w:val="0"/>
+                <w:smallCaps w:val="0"/>
+                <w:noProof w:val="0"/>
+                <w:color w:val="000000" w:themeColor="text1" w:themeTint="FF" w:themeShade="FF"/>
+                <w:sz w:val="24"/>
+                <w:szCs w:val="24"/>
+                <w:lang w:val="en-US"/>
+              </w:rPr>
+            </w:pPr>
+            <w:r>
+              <w:rPr>
+                <w:rFonts w:ascii="Calibri" w:hAnsi="Calibri" w:eastAsia="Calibri" w:cs="Calibri"/>
+                <w:b w:val="0"/>
+                <w:bCs w:val="0"/>
+                <w:i w:val="0"/>
+                <w:iCs w:val="0"/>
+                <w:caps w:val="0"/>
+                <w:smallCaps w:val="0"/>
+                <w:noProof w:val="0"/>
+                <w:color w:val="000000" w:themeColor="text1" w:themeTint="FF" w:themeShade="FF"/>
+                <w:sz w:val="24"/>
+                <w:szCs w:val="24"/>
+                <w:lang w:val="en-US"/>
+              </w:rPr>
+              <w:t xml:space="preserve">            - </w:t>
+            </w:r>
+            <w:proofErr w:type="spellStart"/>
+            <w:r>
+              <w:rPr>
+                <w:rFonts w:ascii="Calibri" w:hAnsi="Calibri" w:eastAsia="Calibri" w:cs="Calibri"/>
+                <w:b w:val="0"/>
+                <w:bCs w:val="0"/>
+                <w:i w:val="0"/>
+                <w:iCs w:val="0"/>
+                <w:caps w:val="0"/>
+                <w:smallCaps w:val="0"/>
+                <w:noProof w:val="0"/>
+                <w:color w:val="000000" w:themeColor="text1" w:themeTint="FF" w:themeShade="FF"/>
+                <w:sz w:val="24"/>
+                <w:szCs w:val="24"/>
+                <w:lang w:val="en-US"/>
+              </w:rPr>
+              <w:t>Forgin</w:t>
+            </w:r>
+            <w:proofErr w:type="spellEnd"/>
+            <w:r>
+              <w:rPr>
+                <w:rFonts w:ascii="Calibri" w:hAnsi="Calibri" w:eastAsia="Calibri" w:cs="Calibri"/>
+                <w:b w:val="0"/>
+                <w:bCs w:val="0"/>
+                <w:i w:val="0"/>
+                <w:iCs w:val="0"/>
+                <w:caps w:val="0"/>
+                <w:smallCaps w:val="0"/>
+                <w:noProof w:val="0"/>
+                <w:color w:val="000000" w:themeColor="text1" w:themeTint="FF" w:themeShade="FF"/>
+                <w:sz w:val="24"/>
+                <w:szCs w:val="24"/>
+                <w:lang w:val="en-US"/>
+              </w:rPr>
+              <w:t xml:space="preserve"> key: UserName</w:t>
+            </w:r>
+          </w:p>
         </w:tc>
       </w:tr>
       <w:tr>
@@ -3655,6 +4406,67 @@
               <w:t>Specification contains configuration type names of products</w:t>
             </w:r>
           </w:p>
+          <w:p>
+            <w:pPr>
+              <w:pStyle w:val="Normal"/>
+              <w:spacing w:after="0" w:line="240" w:lineRule="auto"/>
+              <w:rPr>
+                <w:rFonts w:ascii="Calibri" w:hAnsi="Calibri" w:eastAsia="Calibri" w:cs="Calibri"/>
+                <w:noProof w:val="0"/>
+                <w:color w:val="auto"/>
+                <w:sz w:val="24"/>
+                <w:szCs w:val="24"/>
+                <w:lang w:val="en-US"/>
+              </w:rPr>
+            </w:pPr>
+            <w:proofErr w:type="gramStart"/>
+            <w:r>
+              <w:rPr>
+                <w:rFonts w:ascii="Calibri" w:hAnsi="Calibri" w:eastAsia="Calibri" w:cs="Calibri"/>
+                <w:b w:val="0"/>
+                <w:bCs w:val="0"/>
+                <w:i w:val="0"/>
+                <w:iCs w:val="0"/>
+                <w:caps w:val="0"/>
+                <w:smallCaps w:val="0"/>
+                <w:noProof w:val="0"/>
+                <w:color w:val="000000" w:themeColor="text1" w:themeTint="FF" w:themeShade="FF"/>
+                <w:sz w:val="24"/>
+                <w:szCs w:val="24"/>
+                <w:lang w:val="en-US"/>
+              </w:rPr>
+              <w:t>With :</w:t>
+            </w:r>
+            <w:proofErr w:type="gramEnd"/>
+            <w:r>
+              <w:rPr>
+                <w:rFonts w:ascii="Calibri" w:hAnsi="Calibri" w:eastAsia="Calibri" w:cs="Calibri"/>
+                <w:b w:val="0"/>
+                <w:bCs w:val="0"/>
+                <w:i w:val="0"/>
+                <w:iCs w:val="0"/>
+                <w:caps w:val="0"/>
+                <w:smallCaps w:val="0"/>
+                <w:noProof w:val="0"/>
+                <w:color w:val="000000" w:themeColor="text1" w:themeTint="FF" w:themeShade="FF"/>
+                <w:sz w:val="24"/>
+                <w:szCs w:val="24"/>
+                <w:lang w:val="en-US"/>
+              </w:rPr>
+              <w:t xml:space="preserve"> - Primary keys: </w:t>
+            </w:r>
+            <w:r>
+              <w:rPr>
+                <w:rFonts w:ascii="Calibri" w:hAnsi="Calibri" w:eastAsia="Calibri" w:cs="Calibri"/>
+                <w:noProof w:val="0"/>
+                <w:color w:val="auto"/>
+                <w:sz w:val="24"/>
+                <w:szCs w:val="24"/>
+                <w:lang w:val="en-US"/>
+              </w:rPr>
+              <w:t>SpecID</w:t>
+            </w:r>
+          </w:p>
         </w:tc>
       </w:tr>
       <w:tr>
@@ -3756,6 +4568,152 @@
               <w:t>Guarantee contains warranty information of products</w:t>
             </w:r>
           </w:p>
+          <w:p>
+            <w:pPr>
+              <w:spacing w:after="0" w:line="240" w:lineRule="auto"/>
+              <w:rPr>
+                <w:rFonts w:ascii="Calibri" w:hAnsi="Calibri" w:eastAsia="Calibri" w:cs="Calibri"/>
+                <w:b w:val="0"/>
+                <w:bCs w:val="0"/>
+                <w:i w:val="0"/>
+                <w:iCs w:val="0"/>
+                <w:caps w:val="0"/>
+                <w:smallCaps w:val="0"/>
+                <w:noProof w:val="0"/>
+                <w:color w:val="000000" w:themeColor="text1" w:themeTint="FF" w:themeShade="FF"/>
+                <w:sz w:val="24"/>
+                <w:szCs w:val="24"/>
+                <w:lang w:val="en-US"/>
+              </w:rPr>
+            </w:pPr>
+            <w:proofErr w:type="gramStart"/>
+            <w:r>
+              <w:rPr>
+                <w:rFonts w:ascii="Calibri" w:hAnsi="Calibri" w:eastAsia="Calibri" w:cs="Calibri"/>
+                <w:b w:val="0"/>
+                <w:bCs w:val="0"/>
+                <w:i w:val="0"/>
+                <w:iCs w:val="0"/>
+                <w:caps w:val="0"/>
+                <w:smallCaps w:val="0"/>
+                <w:noProof w:val="0"/>
+                <w:color w:val="000000" w:themeColor="text1" w:themeTint="FF" w:themeShade="FF"/>
+                <w:sz w:val="24"/>
+                <w:szCs w:val="24"/>
+                <w:lang w:val="en-US"/>
+              </w:rPr>
+              <w:t>With :</w:t>
+            </w:r>
+            <w:proofErr w:type="gramEnd"/>
+            <w:r>
+              <w:rPr>
+                <w:rFonts w:ascii="Calibri" w:hAnsi="Calibri" w:eastAsia="Calibri" w:cs="Calibri"/>
+                <w:b w:val="0"/>
+                <w:bCs w:val="0"/>
+                <w:i w:val="0"/>
+                <w:iCs w:val="0"/>
+                <w:caps w:val="0"/>
+                <w:smallCaps w:val="0"/>
+                <w:noProof w:val="0"/>
+                <w:color w:val="000000" w:themeColor="text1" w:themeTint="FF" w:themeShade="FF"/>
+                <w:sz w:val="24"/>
+                <w:szCs w:val="24"/>
+                <w:lang w:val="en-US"/>
+              </w:rPr>
+              <w:t xml:space="preserve"> - Primary keys: GuaranteeID</w:t>
+            </w:r>
+          </w:p>
+          <w:p>
+            <w:pPr>
+              <w:spacing w:line="259" w:lineRule="auto"/>
+              <w:rPr>
+                <w:rFonts w:ascii="Calibri" w:hAnsi="Calibri" w:eastAsia="Calibri" w:cs="Calibri"/>
+                <w:b w:val="0"/>
+                <w:bCs w:val="0"/>
+                <w:i w:val="0"/>
+                <w:iCs w:val="0"/>
+                <w:caps w:val="0"/>
+                <w:smallCaps w:val="0"/>
+                <w:noProof w:val="0"/>
+                <w:color w:val="000000" w:themeColor="text1" w:themeTint="FF" w:themeShade="FF"/>
+                <w:sz w:val="24"/>
+                <w:szCs w:val="24"/>
+                <w:lang w:val="en-US"/>
+              </w:rPr>
+            </w:pPr>
+            <w:r>
+              <w:rPr>
+                <w:rFonts w:ascii="Calibri" w:hAnsi="Calibri" w:eastAsia="Calibri" w:cs="Calibri"/>
+                <w:b w:val="0"/>
+                <w:bCs w:val="0"/>
+                <w:i w:val="0"/>
+                <w:iCs w:val="0"/>
+                <w:caps w:val="0"/>
+                <w:smallCaps w:val="0"/>
+                <w:noProof w:val="0"/>
+                <w:color w:val="000000" w:themeColor="text1" w:themeTint="FF" w:themeShade="FF"/>
+                <w:sz w:val="24"/>
+                <w:szCs w:val="24"/>
+                <w:lang w:val="en-US"/>
+              </w:rPr>
+              <w:t xml:space="preserve">            - </w:t>
+            </w:r>
+            <w:proofErr w:type="spellStart"/>
+            <w:r>
+              <w:rPr>
+                <w:rFonts w:ascii="Calibri" w:hAnsi="Calibri" w:eastAsia="Calibri" w:cs="Calibri"/>
+                <w:b w:val="0"/>
+                <w:bCs w:val="0"/>
+                <w:i w:val="0"/>
+                <w:iCs w:val="0"/>
+                <w:caps w:val="0"/>
+                <w:smallCaps w:val="0"/>
+                <w:noProof w:val="0"/>
+                <w:color w:val="000000" w:themeColor="text1" w:themeTint="FF" w:themeShade="FF"/>
+                <w:sz w:val="24"/>
+                <w:szCs w:val="24"/>
+                <w:lang w:val="en-US"/>
+              </w:rPr>
+              <w:t>Forgin</w:t>
+            </w:r>
+            <w:proofErr w:type="spellEnd"/>
+            <w:r>
+              <w:rPr>
+                <w:rFonts w:ascii="Calibri" w:hAnsi="Calibri" w:eastAsia="Calibri" w:cs="Calibri"/>
+                <w:b w:val="0"/>
+                <w:bCs w:val="0"/>
+                <w:i w:val="0"/>
+                <w:iCs w:val="0"/>
+                <w:caps w:val="0"/>
+                <w:smallCaps w:val="0"/>
+                <w:noProof w:val="0"/>
+                <w:color w:val="000000" w:themeColor="text1" w:themeTint="FF" w:themeShade="FF"/>
+                <w:sz w:val="24"/>
+                <w:szCs w:val="24"/>
+                <w:lang w:val="en-US"/>
+              </w:rPr>
+              <w:t xml:space="preserve"> key: </w:t>
+            </w:r>
+            <w:proofErr w:type="spellStart"/>
+            <w:r>
+              <w:rPr>
+                <w:rFonts w:ascii="Calibri" w:hAnsi="Calibri" w:eastAsia="Calibri" w:cs="Calibri"/>
+                <w:b w:val="0"/>
+                <w:bCs w:val="0"/>
+                <w:i w:val="0"/>
+                <w:iCs w:val="0"/>
+                <w:caps w:val="0"/>
+                <w:smallCaps w:val="0"/>
+                <w:noProof w:val="0"/>
+                <w:color w:val="000000" w:themeColor="text1" w:themeTint="FF" w:themeShade="FF"/>
+                <w:sz w:val="24"/>
+                <w:szCs w:val="24"/>
+                <w:lang w:val="en-US"/>
+              </w:rPr>
+              <w:t>ProID</w:t>
+            </w:r>
+            <w:proofErr w:type="spellEnd"/>
+          </w:p>
         </w:tc>
       </w:tr>
       <w:tr>
@@ -3857,6 +4815,134 @@
               <w:t>User contains user information and account</w:t>
             </w:r>
           </w:p>
+          <w:p>
+            <w:pPr>
+              <w:pStyle w:val="Normal"/>
+              <w:spacing w:after="0" w:line="240" w:lineRule="auto"/>
+              <w:rPr>
+                <w:rFonts w:ascii="Calibri" w:hAnsi="Calibri" w:eastAsia="Calibri" w:cs="Calibri"/>
+                <w:b w:val="0"/>
+                <w:bCs w:val="0"/>
+                <w:i w:val="0"/>
+                <w:iCs w:val="0"/>
+                <w:caps w:val="0"/>
+                <w:smallCaps w:val="0"/>
+                <w:noProof w:val="0"/>
+                <w:color w:val="000000" w:themeColor="text1" w:themeTint="FF" w:themeShade="FF"/>
+                <w:sz w:val="24"/>
+                <w:szCs w:val="24"/>
+                <w:lang w:val="en-US"/>
+              </w:rPr>
+            </w:pPr>
+            <w:proofErr w:type="gramStart"/>
+            <w:r>
+              <w:rPr>
+                <w:rFonts w:ascii="Calibri" w:hAnsi="Calibri" w:eastAsia="Calibri" w:cs="Calibri"/>
+                <w:b w:val="0"/>
+                <w:bCs w:val="0"/>
+                <w:i w:val="0"/>
+                <w:iCs w:val="0"/>
+                <w:caps w:val="0"/>
+                <w:smallCaps w:val="0"/>
+                <w:noProof w:val="0"/>
+                <w:color w:val="000000" w:themeColor="text1" w:themeTint="FF" w:themeShade="FF"/>
+                <w:sz w:val="24"/>
+                <w:szCs w:val="24"/>
+                <w:lang w:val="en-US"/>
+              </w:rPr>
+              <w:t>With :</w:t>
+            </w:r>
+            <w:proofErr w:type="gramEnd"/>
+            <w:r>
+              <w:rPr>
+                <w:rFonts w:ascii="Calibri" w:hAnsi="Calibri" w:eastAsia="Calibri" w:cs="Calibri"/>
+                <w:b w:val="0"/>
+                <w:bCs w:val="0"/>
+                <w:i w:val="0"/>
+                <w:iCs w:val="0"/>
+                <w:caps w:val="0"/>
+                <w:smallCaps w:val="0"/>
+                <w:noProof w:val="0"/>
+                <w:color w:val="000000" w:themeColor="text1" w:themeTint="FF" w:themeShade="FF"/>
+                <w:sz w:val="24"/>
+                <w:szCs w:val="24"/>
+                <w:lang w:val="en-US"/>
+              </w:rPr>
+              <w:t xml:space="preserve"> - Primary keys: UserName</w:t>
+            </w:r>
+          </w:p>
+          <w:p>
+            <w:pPr>
+              <w:spacing w:line="259" w:lineRule="auto"/>
+              <w:rPr>
+                <w:rFonts w:ascii="Calibri" w:hAnsi="Calibri" w:eastAsia="Calibri" w:cs="Calibri"/>
+                <w:b w:val="0"/>
+                <w:bCs w:val="0"/>
+                <w:i w:val="0"/>
+                <w:iCs w:val="0"/>
+                <w:caps w:val="0"/>
+                <w:smallCaps w:val="0"/>
+                <w:noProof w:val="0"/>
+                <w:color w:val="000000" w:themeColor="text1" w:themeTint="FF" w:themeShade="FF"/>
+                <w:sz w:val="24"/>
+                <w:szCs w:val="24"/>
+                <w:lang w:val="en-US"/>
+              </w:rPr>
+            </w:pPr>
+            <w:r>
+              <w:rPr>
+                <w:rFonts w:ascii="Calibri" w:hAnsi="Calibri" w:eastAsia="Calibri" w:cs="Calibri"/>
+                <w:b w:val="0"/>
+                <w:bCs w:val="0"/>
+                <w:i w:val="0"/>
+                <w:iCs w:val="0"/>
+                <w:caps w:val="0"/>
+                <w:smallCaps w:val="0"/>
+                <w:noProof w:val="0"/>
+                <w:color w:val="000000" w:themeColor="text1" w:themeTint="FF" w:themeShade="FF"/>
+                <w:sz w:val="24"/>
+                <w:szCs w:val="24"/>
+                <w:lang w:val="en-US"/>
+              </w:rPr>
+              <w:t xml:space="preserve">            - </w:t>
+            </w:r>
+            <w:proofErr w:type="spellStart"/>
+            <w:r>
+              <w:rPr>
+                <w:rFonts w:ascii="Calibri" w:hAnsi="Calibri" w:eastAsia="Calibri" w:cs="Calibri"/>
+                <w:b w:val="0"/>
+                <w:bCs w:val="0"/>
+                <w:i w:val="0"/>
+                <w:iCs w:val="0"/>
+                <w:caps w:val="0"/>
+                <w:smallCaps w:val="0"/>
+                <w:noProof w:val="0"/>
+                <w:color w:val="000000" w:themeColor="text1" w:themeTint="FF" w:themeShade="FF"/>
+                <w:sz w:val="24"/>
+                <w:szCs w:val="24"/>
+                <w:lang w:val="en-US"/>
+              </w:rPr>
+              <w:t>Forgin</w:t>
+            </w:r>
+            <w:proofErr w:type="spellEnd"/>
+            <w:r>
+              <w:rPr>
+                <w:rFonts w:ascii="Calibri" w:hAnsi="Calibri" w:eastAsia="Calibri" w:cs="Calibri"/>
+                <w:b w:val="0"/>
+                <w:bCs w:val="0"/>
+                <w:i w:val="0"/>
+                <w:iCs w:val="0"/>
+                <w:caps w:val="0"/>
+                <w:smallCaps w:val="0"/>
+                <w:noProof w:val="0"/>
+                <w:color w:val="000000" w:themeColor="text1" w:themeTint="FF" w:themeShade="FF"/>
+                <w:sz w:val="24"/>
+                <w:szCs w:val="24"/>
+                <w:lang w:val="en-US"/>
+              </w:rPr>
+              <w:t xml:space="preserve"> key: RoleID</w:t>
+            </w:r>
+          </w:p>
         </w:tc>
       </w:tr>
       <w:tr>
@@ -3956,6 +5042,61 @@
                 <w:lang w:val="en-US"/>
               </w:rPr>
               <w:t>Role used to authorize web app users</w:t>
+            </w:r>
+          </w:p>
+          <w:p>
+            <w:pPr>
+              <w:spacing w:after="0" w:line="240" w:lineRule="auto"/>
+              <w:rPr>
+                <w:rFonts w:ascii="Calibri" w:hAnsi="Calibri" w:eastAsia="Calibri" w:cs="Calibri"/>
+                <w:b w:val="0"/>
+                <w:bCs w:val="0"/>
+                <w:i w:val="0"/>
+                <w:iCs w:val="0"/>
+                <w:caps w:val="0"/>
+                <w:smallCaps w:val="0"/>
+                <w:noProof w:val="0"/>
+                <w:color w:val="000000" w:themeColor="text1" w:themeTint="FF" w:themeShade="FF"/>
+                <w:sz w:val="24"/>
+                <w:szCs w:val="24"/>
+                <w:lang w:val="en-US"/>
+              </w:rPr>
+            </w:pPr>
+            <w:proofErr w:type="gramStart"/>
+            <w:r>
+              <w:rPr>
+                <w:rFonts w:ascii="Calibri" w:hAnsi="Calibri" w:eastAsia="Calibri" w:cs="Calibri"/>
+                <w:b w:val="0"/>
+                <w:bCs w:val="0"/>
+                <w:i w:val="0"/>
+                <w:iCs w:val="0"/>
+                <w:caps w:val="0"/>
+                <w:smallCaps w:val="0"/>
+                <w:noProof w:val="0"/>
+                <w:color w:val="000000" w:themeColor="text1" w:themeTint="FF" w:themeShade="FF"/>
+                <w:sz w:val="24"/>
+                <w:szCs w:val="24"/>
+                <w:lang w:val="en-US"/>
+              </w:rPr>
+              <w:t>With :</w:t>
+            </w:r>
+            <w:proofErr w:type="gramEnd"/>
+            <w:r>
+              <w:rPr>
+                <w:rFonts w:ascii="Calibri" w:hAnsi="Calibri" w:eastAsia="Calibri" w:cs="Calibri"/>
+                <w:b w:val="0"/>
+                <w:bCs w:val="0"/>
+                <w:i w:val="0"/>
+                <w:iCs w:val="0"/>
+                <w:caps w:val="0"/>
+                <w:smallCaps w:val="0"/>
+                <w:noProof w:val="0"/>
+                <w:color w:val="000000" w:themeColor="text1" w:themeTint="FF" w:themeShade="FF"/>
+                <w:sz w:val="24"/>
+                <w:szCs w:val="24"/>
+                <w:lang w:val="en-US"/>
+              </w:rPr>
+              <w:t xml:space="preserve"> - Primary keys: RoleID</w:t>
             </w:r>
           </w:p>
         </w:tc>

</xml_diff>

<commit_message>
Update new document version
</commit_message>
<xml_diff>
--- a/Document/SWP391-AppDevProject_Design Template.docx
+++ b/Document/SWP391-AppDevProject_Design Template.docx
@@ -2320,10 +2320,10 @@
       </w:pPr>
       <w:r>
         <w:drawing>
-          <wp:inline wp14:editId="08E74E9B" wp14:anchorId="6D0FE66D">
-            <wp:extent cx="6105525" cy="3724632"/>
+          <wp:inline wp14:editId="262A50E1" wp14:anchorId="4C982F24">
+            <wp:extent cx="4736892" cy="3009900"/>
             <wp:effectExtent l="0" t="0" r="0" b="0"/>
-            <wp:docPr id="1265001673" name="" title=""/>
+            <wp:docPr id="49340835" name="" title=""/>
             <wp:cNvGraphicFramePr>
               <a:graphicFrameLocks noChangeAspect="1"/>
             </wp:cNvGraphicFramePr>
@@ -2335,7 +2335,7 @@
                     <pic:cNvPicPr/>
                   </pic:nvPicPr>
                   <pic:blipFill>
-                    <a:blip r:embed="R26ebc00f3a144711">
+                    <a:blip r:embed="Re3dd78a54c8a440a">
                       <a:extLst>
                         <a:ext xmlns:a="http://schemas.openxmlformats.org/drawingml/2006/main" uri="{28A0092B-C50C-407E-A947-70E740481C1C}">
                           <a14:useLocalDpi val="0"/>
@@ -2349,7 +2349,7 @@
                   <pic:spPr>
                     <a:xfrm>
                       <a:off x="0" y="0"/>
-                      <a:ext cx="6105525" cy="3724632"/>
+                      <a:ext cx="4736892" cy="3009900"/>
                     </a:xfrm>
                     <a:prstGeom prst="rect">
                       <a:avLst/>
@@ -2649,7 +2649,137 @@
                 <w:szCs w:val="24"/>
                 <w:lang w:val="en-US"/>
               </w:rPr>
-              <w:t xml:space="preserve">bought </w:t>
+              <w:t>bought</w:t>
+            </w:r>
+            <w:r>
+              <w:rPr>
+                <w:rFonts w:ascii="Calibri" w:hAnsi="Calibri" w:eastAsia="Calibri" w:cs="Calibri"/>
+                <w:noProof w:val="0"/>
+                <w:color w:val="auto"/>
+                <w:sz w:val="24"/>
+                <w:szCs w:val="24"/>
+                <w:lang w:val="en-US"/>
+              </w:rPr>
+              <w:t xml:space="preserve">. With :  </w:t>
+            </w:r>
+            <w:r>
+              <w:rPr>
+                <w:rFonts w:ascii="Calibri" w:hAnsi="Calibri" w:eastAsia="Calibri" w:cs="Calibri"/>
+                <w:noProof w:val="0"/>
+                <w:color w:val="auto"/>
+                <w:sz w:val="24"/>
+                <w:szCs w:val="24"/>
+                <w:lang w:val="en-US"/>
+              </w:rPr>
+              <w:t xml:space="preserve">- Primary keys: </w:t>
+            </w:r>
+            <w:proofErr w:type="spellStart"/>
+            <w:r>
+              <w:rPr>
+                <w:rFonts w:ascii="Calibri" w:hAnsi="Calibri" w:eastAsia="Calibri" w:cs="Calibri"/>
+                <w:noProof w:val="0"/>
+                <w:color w:val="auto"/>
+                <w:sz w:val="24"/>
+                <w:szCs w:val="24"/>
+                <w:lang w:val="en-US"/>
+              </w:rPr>
+              <w:t>OrderID</w:t>
+            </w:r>
+            <w:proofErr w:type="spellEnd"/>
+            <w:r>
+              <w:rPr>
+                <w:rFonts w:ascii="Calibri" w:hAnsi="Calibri" w:eastAsia="Calibri" w:cs="Calibri"/>
+                <w:noProof w:val="0"/>
+                <w:color w:val="auto"/>
+                <w:sz w:val="24"/>
+                <w:szCs w:val="24"/>
+                <w:lang w:val="en-US"/>
+              </w:rPr>
+              <w:t>, ProID</w:t>
+            </w:r>
+          </w:p>
+          <w:p>
+            <w:pPr>
+              <w:pStyle w:val="Normal"/>
+              <w:spacing w:after="0" w:line="240" w:lineRule="auto"/>
+              <w:rPr>
+                <w:rFonts w:ascii="Calibri" w:hAnsi="Calibri" w:eastAsia="Calibri" w:cs="Calibri"/>
+                <w:noProof w:val="0"/>
+                <w:color w:val="auto"/>
+                <w:sz w:val="24"/>
+                <w:szCs w:val="24"/>
+                <w:lang w:val="en-US"/>
+              </w:rPr>
+            </w:pPr>
+            <w:r>
+              <w:rPr>
+                <w:rFonts w:ascii="Calibri" w:hAnsi="Calibri" w:eastAsia="Calibri" w:cs="Calibri"/>
+                <w:noProof w:val="0"/>
+                <w:color w:val="auto"/>
+                <w:sz w:val="24"/>
+                <w:szCs w:val="24"/>
+                <w:lang w:val="en-US"/>
+              </w:rPr>
+              <w:t xml:space="preserve">             - </w:t>
+            </w:r>
+            <w:proofErr w:type="spellStart"/>
+            <w:r>
+              <w:rPr>
+                <w:rFonts w:ascii="Calibri" w:hAnsi="Calibri" w:eastAsia="Calibri" w:cs="Calibri"/>
+                <w:noProof w:val="0"/>
+                <w:color w:val="auto"/>
+                <w:sz w:val="24"/>
+                <w:szCs w:val="24"/>
+                <w:lang w:val="en-US"/>
+              </w:rPr>
+              <w:t>Forgin</w:t>
+            </w:r>
+            <w:proofErr w:type="spellEnd"/>
+            <w:r>
+              <w:rPr>
+                <w:rFonts w:ascii="Calibri" w:hAnsi="Calibri" w:eastAsia="Calibri" w:cs="Calibri"/>
+                <w:noProof w:val="0"/>
+                <w:color w:val="auto"/>
+                <w:sz w:val="24"/>
+                <w:szCs w:val="24"/>
+                <w:lang w:val="en-US"/>
+              </w:rPr>
+              <w:t xml:space="preserve"> key: </w:t>
+            </w:r>
+            <w:proofErr w:type="spellStart"/>
+            <w:r>
+              <w:rPr>
+                <w:rFonts w:ascii="Calibri" w:hAnsi="Calibri" w:eastAsia="Calibri" w:cs="Calibri"/>
+                <w:noProof w:val="0"/>
+                <w:color w:val="auto"/>
+                <w:sz w:val="24"/>
+                <w:szCs w:val="24"/>
+                <w:lang w:val="en-US"/>
+              </w:rPr>
+              <w:t>OrderID</w:t>
+            </w:r>
+            <w:proofErr w:type="spellEnd"/>
+            <w:r>
+              <w:rPr>
+                <w:rFonts w:ascii="Calibri" w:hAnsi="Calibri" w:eastAsia="Calibri" w:cs="Calibri"/>
+                <w:noProof w:val="0"/>
+                <w:color w:val="auto"/>
+                <w:sz w:val="24"/>
+                <w:szCs w:val="24"/>
+                <w:lang w:val="en-US"/>
+              </w:rPr>
+              <w:t xml:space="preserve">, </w:t>
+            </w:r>
+            <w:r>
+              <w:rPr>
+                <w:rFonts w:ascii="Calibri" w:hAnsi="Calibri" w:eastAsia="Calibri" w:cs="Calibri"/>
+                <w:noProof w:val="0"/>
+                <w:color w:val="auto"/>
+                <w:sz w:val="24"/>
+                <w:szCs w:val="24"/>
+                <w:lang w:val="en-US"/>
+              </w:rPr>
+              <w:t>ProID</w:t>
             </w:r>
           </w:p>
         </w:tc>
@@ -2762,6 +2892,58 @@
               <w:t>rand contains the names of the brands of the products.</w:t>
             </w:r>
           </w:p>
+          <w:p>
+            <w:pPr>
+              <w:pStyle w:val="Normal"/>
+              <w:bidi w:val="0"/>
+              <w:spacing w:before="0" w:beforeAutospacing="off" w:after="0" w:afterAutospacing="off" w:line="240" w:lineRule="auto"/>
+              <w:ind w:left="0" w:right="0"/>
+              <w:jc w:val="left"/>
+              <w:rPr>
+                <w:rFonts w:ascii="Calibri" w:hAnsi="Calibri" w:eastAsia="Calibri" w:cs="Calibri"/>
+                <w:noProof w:val="0"/>
+                <w:color w:val="auto"/>
+                <w:sz w:val="24"/>
+                <w:szCs w:val="24"/>
+                <w:lang w:val="en-US"/>
+              </w:rPr>
+            </w:pPr>
+            <w:proofErr w:type="gramStart"/>
+            <w:r>
+              <w:rPr>
+                <w:rFonts w:ascii="Calibri" w:hAnsi="Calibri" w:eastAsia="Calibri" w:cs="Calibri"/>
+                <w:noProof w:val="0"/>
+                <w:color w:val="auto"/>
+                <w:sz w:val="24"/>
+                <w:szCs w:val="24"/>
+                <w:lang w:val="en-US"/>
+              </w:rPr>
+              <w:t>With :</w:t>
+            </w:r>
+            <w:proofErr w:type="gramEnd"/>
+            <w:r>
+              <w:rPr>
+                <w:rFonts w:ascii="Calibri" w:hAnsi="Calibri" w:eastAsia="Calibri" w:cs="Calibri"/>
+                <w:noProof w:val="0"/>
+                <w:color w:val="auto"/>
+                <w:sz w:val="24"/>
+                <w:szCs w:val="24"/>
+                <w:lang w:val="en-US"/>
+              </w:rPr>
+              <w:t xml:space="preserve">  - Primary keys: </w:t>
+            </w:r>
+            <w:r>
+              <w:rPr>
+                <w:rFonts w:ascii="Calibri" w:hAnsi="Calibri" w:eastAsia="Calibri" w:cs="Calibri"/>
+                <w:noProof w:val="0"/>
+                <w:color w:val="auto"/>
+                <w:sz w:val="24"/>
+                <w:szCs w:val="24"/>
+                <w:lang w:val="en-US"/>
+              </w:rPr>
+              <w:t>BrandID</w:t>
+            </w:r>
+          </w:p>
         </w:tc>
       </w:tr>
       <w:tr>
@@ -2851,6 +3033,93 @@
               <w:t>Table Product contains product description information</w:t>
             </w:r>
           </w:p>
+          <w:p>
+            <w:pPr>
+              <w:pStyle w:val="Normal"/>
+              <w:spacing w:after="0" w:line="240" w:lineRule="auto"/>
+              <w:rPr>
+                <w:rFonts w:ascii="Calibri" w:hAnsi="Calibri" w:eastAsia="Calibri" w:cs="Calibri"/>
+                <w:noProof w:val="0"/>
+                <w:color w:val="auto"/>
+                <w:sz w:val="24"/>
+                <w:szCs w:val="24"/>
+                <w:lang w:val="en-US"/>
+              </w:rPr>
+            </w:pPr>
+            <w:r>
+              <w:rPr>
+                <w:rFonts w:ascii="Calibri" w:hAnsi="Calibri" w:eastAsia="Calibri" w:cs="Calibri"/>
+                <w:noProof w:val="0"/>
+                <w:color w:val="auto"/>
+                <w:sz w:val="24"/>
+                <w:szCs w:val="24"/>
+                <w:lang w:val="en-US"/>
+              </w:rPr>
+              <w:t xml:space="preserve">With :  - Primary keys: </w:t>
+            </w:r>
+            <w:proofErr w:type="spellStart"/>
+            <w:r>
+              <w:rPr>
+                <w:rFonts w:ascii="Calibri" w:hAnsi="Calibri" w:eastAsia="Calibri" w:cs="Calibri"/>
+                <w:noProof w:val="0"/>
+                <w:color w:val="auto"/>
+                <w:sz w:val="24"/>
+                <w:szCs w:val="24"/>
+                <w:lang w:val="en-US"/>
+              </w:rPr>
+              <w:t>ProID</w:t>
+            </w:r>
+            <w:proofErr w:type="spellEnd"/>
+          </w:p>
+          <w:p>
+            <w:pPr>
+              <w:pStyle w:val="Normal"/>
+              <w:spacing w:after="0" w:line="240" w:lineRule="auto"/>
+              <w:rPr>
+                <w:rFonts w:ascii="Calibri" w:hAnsi="Calibri" w:eastAsia="Calibri" w:cs="Calibri"/>
+                <w:noProof w:val="0"/>
+                <w:color w:val="auto"/>
+                <w:sz w:val="24"/>
+                <w:szCs w:val="24"/>
+                <w:lang w:val="en-US"/>
+              </w:rPr>
+            </w:pPr>
+            <w:r>
+              <w:rPr>
+                <w:rFonts w:ascii="Calibri" w:hAnsi="Calibri" w:eastAsia="Calibri" w:cs="Calibri"/>
+                <w:noProof w:val="0"/>
+                <w:color w:val="auto"/>
+                <w:sz w:val="24"/>
+                <w:szCs w:val="24"/>
+                <w:lang w:val="en-US"/>
+              </w:rPr>
+              <w:t xml:space="preserve">             - </w:t>
+            </w:r>
+            <w:proofErr w:type="spellStart"/>
+            <w:r>
+              <w:rPr>
+                <w:rFonts w:ascii="Calibri" w:hAnsi="Calibri" w:eastAsia="Calibri" w:cs="Calibri"/>
+                <w:noProof w:val="0"/>
+                <w:color w:val="auto"/>
+                <w:sz w:val="24"/>
+                <w:szCs w:val="24"/>
+                <w:lang w:val="en-US"/>
+              </w:rPr>
+              <w:t>Forgin</w:t>
+            </w:r>
+            <w:proofErr w:type="spellEnd"/>
+            <w:r>
+              <w:rPr>
+                <w:rFonts w:ascii="Calibri" w:hAnsi="Calibri" w:eastAsia="Calibri" w:cs="Calibri"/>
+                <w:noProof w:val="0"/>
+                <w:color w:val="auto"/>
+                <w:sz w:val="24"/>
+                <w:szCs w:val="24"/>
+                <w:lang w:val="en-US"/>
+              </w:rPr>
+              <w:t xml:space="preserve"> key: BrandID</w:t>
+            </w:r>
+          </w:p>
         </w:tc>
       </w:tr>
       <w:tr>
@@ -2990,6 +3259,91 @@
               <w:t>s.</w:t>
             </w:r>
           </w:p>
+          <w:p>
+            <w:pPr>
+              <w:pStyle w:val="Normal"/>
+              <w:spacing w:after="0" w:line="240" w:lineRule="auto"/>
+              <w:rPr>
+                <w:rFonts w:ascii="Calibri" w:hAnsi="Calibri" w:eastAsia="Calibri" w:cs="Calibri"/>
+                <w:noProof w:val="0"/>
+                <w:color w:val="auto"/>
+                <w:sz w:val="24"/>
+                <w:szCs w:val="24"/>
+                <w:lang w:val="en-US"/>
+              </w:rPr>
+            </w:pPr>
+            <w:r>
+              <w:rPr>
+                <w:rFonts w:ascii="Calibri" w:hAnsi="Calibri" w:eastAsia="Calibri" w:cs="Calibri"/>
+                <w:noProof w:val="0"/>
+                <w:color w:val="auto"/>
+                <w:sz w:val="24"/>
+                <w:szCs w:val="24"/>
+                <w:lang w:val="en-US"/>
+              </w:rPr>
+              <w:t>With :  - Primary keys: ImageID</w:t>
+            </w:r>
+          </w:p>
+          <w:p>
+            <w:pPr>
+              <w:pStyle w:val="Normal"/>
+              <w:spacing w:line="240" w:lineRule="auto"/>
+              <w:rPr>
+                <w:rFonts w:ascii="Calibri" w:hAnsi="Calibri" w:eastAsia="Calibri" w:cs="Calibri"/>
+                <w:noProof w:val="0"/>
+                <w:color w:val="auto"/>
+                <w:sz w:val="24"/>
+                <w:szCs w:val="24"/>
+                <w:lang w:val="en-US"/>
+              </w:rPr>
+            </w:pPr>
+            <w:r>
+              <w:rPr>
+                <w:rFonts w:ascii="Calibri" w:hAnsi="Calibri" w:eastAsia="Calibri" w:cs="Calibri"/>
+                <w:noProof w:val="0"/>
+                <w:color w:val="auto"/>
+                <w:sz w:val="24"/>
+                <w:szCs w:val="24"/>
+                <w:lang w:val="en-US"/>
+              </w:rPr>
+              <w:t xml:space="preserve">             - </w:t>
+            </w:r>
+            <w:proofErr w:type="spellStart"/>
+            <w:r>
+              <w:rPr>
+                <w:rFonts w:ascii="Calibri" w:hAnsi="Calibri" w:eastAsia="Calibri" w:cs="Calibri"/>
+                <w:noProof w:val="0"/>
+                <w:color w:val="auto"/>
+                <w:sz w:val="24"/>
+                <w:szCs w:val="24"/>
+                <w:lang w:val="en-US"/>
+              </w:rPr>
+              <w:t>Forgin</w:t>
+            </w:r>
+            <w:proofErr w:type="spellEnd"/>
+            <w:r>
+              <w:rPr>
+                <w:rFonts w:ascii="Calibri" w:hAnsi="Calibri" w:eastAsia="Calibri" w:cs="Calibri"/>
+                <w:noProof w:val="0"/>
+                <w:color w:val="auto"/>
+                <w:sz w:val="24"/>
+                <w:szCs w:val="24"/>
+                <w:lang w:val="en-US"/>
+              </w:rPr>
+              <w:t xml:space="preserve"> key: </w:t>
+            </w:r>
+            <w:r>
+              <w:rPr>
+                <w:rFonts w:ascii="Calibri" w:hAnsi="Calibri" w:eastAsia="Calibri" w:cs="Calibri"/>
+                <w:noProof w:val="0"/>
+                <w:color w:val="auto"/>
+                <w:sz w:val="24"/>
+                <w:szCs w:val="24"/>
+                <w:lang w:val="en-US"/>
+              </w:rPr>
+              <w:t>ProID, ImageTypeID</w:t>
+            </w:r>
+          </w:p>
         </w:tc>
       </w:tr>
       <w:tr>
@@ -3079,6 +3433,31 @@
               <w:t>Table Category contains the main items the store sells</w:t>
             </w:r>
           </w:p>
+          <w:p>
+            <w:pPr>
+              <w:pStyle w:val="Normal"/>
+              <w:spacing w:after="0" w:line="240" w:lineRule="auto"/>
+              <w:rPr>
+                <w:rFonts w:ascii="Calibri" w:hAnsi="Calibri" w:eastAsia="Calibri" w:cs="Calibri"/>
+                <w:noProof w:val="0"/>
+                <w:color w:val="auto"/>
+                <w:sz w:val="24"/>
+                <w:szCs w:val="24"/>
+                <w:lang w:val="en-US"/>
+              </w:rPr>
+            </w:pPr>
+            <w:r>
+              <w:rPr>
+                <w:rFonts w:ascii="Calibri" w:hAnsi="Calibri" w:eastAsia="Calibri" w:cs="Calibri"/>
+                <w:noProof w:val="0"/>
+                <w:color w:val="auto"/>
+                <w:sz w:val="24"/>
+                <w:szCs w:val="24"/>
+                <w:lang w:val="en-US"/>
+              </w:rPr>
+              <w:t>With :  - Primary keys: CateID</w:t>
+            </w:r>
+          </w:p>
         </w:tc>
       </w:tr>
       <w:tr>
@@ -3193,6 +3572,92 @@
                 <w:lang w:val="en-US"/>
               </w:rPr>
               <w:t>s</w:t>
+            </w:r>
+          </w:p>
+          <w:p>
+            <w:pPr>
+              <w:pStyle w:val="Normal"/>
+              <w:spacing w:after="0" w:line="240" w:lineRule="auto"/>
+              <w:rPr>
+                <w:rFonts w:ascii="Calibri" w:hAnsi="Calibri" w:eastAsia="Calibri" w:cs="Calibri"/>
+                <w:noProof w:val="0"/>
+                <w:color w:val="auto"/>
+                <w:sz w:val="24"/>
+                <w:szCs w:val="24"/>
+                <w:lang w:val="en-US"/>
+              </w:rPr>
+            </w:pPr>
+            <w:proofErr w:type="gramStart"/>
+            <w:r>
+              <w:rPr>
+                <w:rFonts w:ascii="Calibri" w:hAnsi="Calibri" w:eastAsia="Calibri" w:cs="Calibri"/>
+                <w:noProof w:val="0"/>
+                <w:color w:val="auto"/>
+                <w:sz w:val="24"/>
+                <w:szCs w:val="24"/>
+                <w:lang w:val="en-US"/>
+              </w:rPr>
+              <w:t>With :</w:t>
+            </w:r>
+            <w:proofErr w:type="gramEnd"/>
+            <w:r>
+              <w:rPr>
+                <w:rFonts w:ascii="Calibri" w:hAnsi="Calibri" w:eastAsia="Calibri" w:cs="Calibri"/>
+                <w:noProof w:val="0"/>
+                <w:color w:val="auto"/>
+                <w:sz w:val="24"/>
+                <w:szCs w:val="24"/>
+                <w:lang w:val="en-US"/>
+              </w:rPr>
+              <w:t xml:space="preserve">  - Primary keys: ProID, SpecID</w:t>
+            </w:r>
+          </w:p>
+          <w:p>
+            <w:pPr>
+              <w:pStyle w:val="Normal"/>
+              <w:rPr>
+                <w:rFonts w:ascii="Calibri" w:hAnsi="Calibri" w:eastAsia="Calibri" w:cs="Calibri"/>
+                <w:noProof w:val="0"/>
+                <w:color w:val="auto"/>
+                <w:sz w:val="24"/>
+                <w:szCs w:val="24"/>
+                <w:lang w:val="en-US"/>
+              </w:rPr>
+            </w:pPr>
+            <w:r>
+              <w:rPr>
+                <w:rFonts w:ascii="Calibri" w:hAnsi="Calibri" w:eastAsia="Calibri" w:cs="Calibri"/>
+                <w:noProof w:val="0"/>
+                <w:color w:val="auto"/>
+                <w:sz w:val="24"/>
+                <w:szCs w:val="24"/>
+                <w:lang w:val="en-US"/>
+              </w:rPr>
+              <w:t xml:space="preserve">             - </w:t>
+            </w:r>
+            <w:proofErr w:type="spellStart"/>
+            <w:r>
+              <w:rPr>
+                <w:rFonts w:ascii="Calibri" w:hAnsi="Calibri" w:eastAsia="Calibri" w:cs="Calibri"/>
+                <w:noProof w:val="0"/>
+                <w:color w:val="auto"/>
+                <w:sz w:val="24"/>
+                <w:szCs w:val="24"/>
+                <w:lang w:val="en-US"/>
+              </w:rPr>
+              <w:t>Forgin</w:t>
+            </w:r>
+            <w:proofErr w:type="spellEnd"/>
+            <w:r>
+              <w:rPr>
+                <w:rFonts w:ascii="Calibri" w:hAnsi="Calibri" w:eastAsia="Calibri" w:cs="Calibri"/>
+                <w:noProof w:val="0"/>
+                <w:color w:val="auto"/>
+                <w:sz w:val="24"/>
+                <w:szCs w:val="24"/>
+                <w:lang w:val="en-US"/>
+              </w:rPr>
+              <w:t xml:space="preserve"> key: ProID, SpecID</w:t>
             </w:r>
           </w:p>
         </w:tc>
@@ -3255,7 +3720,7 @@
                 <w:sz w:val="24"/>
                 <w:szCs w:val="24"/>
               </w:rPr>
-              <w:t>Brand</w:t>
+              <w:t>ImageType</w:t>
             </w:r>
           </w:p>
         </w:tc>
@@ -3267,62 +3732,76 @@
           <w:p>
             <w:pPr>
               <w:pStyle w:val="Normal"/>
-              <w:bidi w:val="0"/>
               <w:spacing w:before="0" w:beforeAutospacing="off" w:after="0" w:afterAutospacing="off" w:line="259" w:lineRule="auto"/>
               <w:ind w:left="0" w:right="0"/>
               <w:jc w:val="left"/>
               <w:rPr>
                 <w:rFonts w:ascii="Calibri" w:hAnsi="Calibri" w:eastAsia="Calibri" w:cs="Calibri"/>
-                <w:noProof w:val="0"/>
-                <w:color w:val="auto"/>
-                <w:sz w:val="24"/>
-                <w:szCs w:val="24"/>
-                <w:lang w:val="en-US"/>
-              </w:rPr>
-            </w:pPr>
-            <w:r>
-              <w:rPr>
-                <w:rFonts w:ascii="Calibri" w:hAnsi="Calibri" w:eastAsia="Calibri" w:cs="Calibri"/>
-                <w:noProof w:val="0"/>
-                <w:color w:val="auto"/>
-                <w:sz w:val="24"/>
-                <w:szCs w:val="24"/>
-                <w:lang w:val="en-US"/>
-              </w:rPr>
-              <w:t xml:space="preserve">Table </w:t>
-            </w:r>
-            <w:r>
-              <w:rPr>
-                <w:rFonts w:ascii="Calibri" w:hAnsi="Calibri" w:eastAsia="Calibri" w:cs="Calibri"/>
-                <w:noProof w:val="0"/>
-                <w:color w:val="auto"/>
-                <w:sz w:val="24"/>
-                <w:szCs w:val="24"/>
-                <w:lang w:val="en-US"/>
-              </w:rPr>
-              <w:t>Brand</w:t>
-            </w:r>
-            <w:r>
-              <w:rPr>
-                <w:rFonts w:ascii="Calibri" w:hAnsi="Calibri" w:eastAsia="Calibri" w:cs="Calibri"/>
-                <w:noProof w:val="0"/>
-                <w:color w:val="auto"/>
-                <w:sz w:val="24"/>
-                <w:szCs w:val="24"/>
-                <w:lang w:val="en-US"/>
-              </w:rPr>
-              <w:t xml:space="preserve"> is used to </w:t>
-            </w:r>
-            <w:r>
-              <w:rPr>
-                <w:rFonts w:ascii="Calibri" w:hAnsi="Calibri" w:eastAsia="Calibri" w:cs="Calibri"/>
-                <w:noProof w:val="0"/>
-                <w:color w:val="auto"/>
-                <w:sz w:val="24"/>
-                <w:szCs w:val="24"/>
-                <w:lang w:val="en-US"/>
-              </w:rPr>
-              <w:t>contains the name of product brand</w:t>
+                <w:b w:val="0"/>
+                <w:bCs w:val="0"/>
+                <w:i w:val="0"/>
+                <w:iCs w:val="0"/>
+                <w:caps w:val="0"/>
+                <w:smallCaps w:val="0"/>
+                <w:noProof w:val="0"/>
+                <w:color w:val="000000" w:themeColor="text1" w:themeTint="FF" w:themeShade="FF"/>
+                <w:sz w:val="24"/>
+                <w:szCs w:val="24"/>
+                <w:lang w:val="en-US"/>
+              </w:rPr>
+            </w:pPr>
+            <w:r>
+              <w:rPr>
+                <w:rFonts w:ascii="Calibri" w:hAnsi="Calibri" w:eastAsia="Calibri" w:cs="Calibri"/>
+                <w:b w:val="0"/>
+                <w:bCs w:val="0"/>
+                <w:i w:val="0"/>
+                <w:iCs w:val="0"/>
+                <w:caps w:val="0"/>
+                <w:smallCaps w:val="0"/>
+                <w:noProof w:val="0"/>
+                <w:color w:val="000000" w:themeColor="text1" w:themeTint="FF" w:themeShade="FF"/>
+                <w:sz w:val="24"/>
+                <w:szCs w:val="24"/>
+                <w:lang w:val="en-US"/>
+              </w:rPr>
+              <w:t xml:space="preserve">Table is used to specify which images are main and secondary images. </w:t>
+            </w:r>
+            <w:proofErr w:type="gramStart"/>
+            <w:r>
+              <w:rPr>
+                <w:rFonts w:ascii="Calibri" w:hAnsi="Calibri" w:eastAsia="Calibri" w:cs="Calibri"/>
+                <w:b w:val="0"/>
+                <w:bCs w:val="0"/>
+                <w:i w:val="0"/>
+                <w:iCs w:val="0"/>
+                <w:caps w:val="0"/>
+                <w:smallCaps w:val="0"/>
+                <w:noProof w:val="0"/>
+                <w:color w:val="000000" w:themeColor="text1" w:themeTint="FF" w:themeShade="FF"/>
+                <w:sz w:val="24"/>
+                <w:szCs w:val="24"/>
+                <w:lang w:val="en-US"/>
+              </w:rPr>
+              <w:t>With :</w:t>
+            </w:r>
+            <w:proofErr w:type="gramEnd"/>
+            <w:r>
+              <w:rPr>
+                <w:rFonts w:ascii="Calibri" w:hAnsi="Calibri" w:eastAsia="Calibri" w:cs="Calibri"/>
+                <w:b w:val="0"/>
+                <w:bCs w:val="0"/>
+                <w:i w:val="0"/>
+                <w:iCs w:val="0"/>
+                <w:caps w:val="0"/>
+                <w:smallCaps w:val="0"/>
+                <w:noProof w:val="0"/>
+                <w:color w:val="000000" w:themeColor="text1" w:themeTint="FF" w:themeShade="FF"/>
+                <w:sz w:val="24"/>
+                <w:szCs w:val="24"/>
+                <w:lang w:val="en-US"/>
+              </w:rPr>
+              <w:t xml:space="preserve"> -Primary key: ImageTypeID</w:t>
             </w:r>
           </w:p>
         </w:tc>
@@ -3459,6 +3938,151 @@
                 <w:lang w:val="en-US"/>
               </w:rPr>
               <w:t>show brand correspond to product</w:t>
+            </w:r>
+          </w:p>
+          <w:p>
+            <w:pPr>
+              <w:spacing w:after="0" w:line="240" w:lineRule="auto"/>
+              <w:rPr>
+                <w:rFonts w:ascii="Calibri" w:hAnsi="Calibri" w:eastAsia="Calibri" w:cs="Calibri"/>
+                <w:b w:val="0"/>
+                <w:bCs w:val="0"/>
+                <w:i w:val="0"/>
+                <w:iCs w:val="0"/>
+                <w:caps w:val="0"/>
+                <w:smallCaps w:val="0"/>
+                <w:noProof w:val="0"/>
+                <w:color w:val="000000" w:themeColor="text1" w:themeTint="FF" w:themeShade="FF"/>
+                <w:sz w:val="24"/>
+                <w:szCs w:val="24"/>
+                <w:lang w:val="en-US"/>
+              </w:rPr>
+            </w:pPr>
+            <w:r>
+              <w:rPr>
+                <w:rFonts w:ascii="Calibri" w:hAnsi="Calibri" w:eastAsia="Calibri" w:cs="Calibri"/>
+                <w:b w:val="0"/>
+                <w:bCs w:val="0"/>
+                <w:i w:val="0"/>
+                <w:iCs w:val="0"/>
+                <w:caps w:val="0"/>
+                <w:smallCaps w:val="0"/>
+                <w:noProof w:val="0"/>
+                <w:color w:val="000000" w:themeColor="text1" w:themeTint="FF" w:themeShade="FF"/>
+                <w:sz w:val="24"/>
+                <w:szCs w:val="24"/>
+                <w:lang w:val="en-US"/>
+              </w:rPr>
+              <w:t xml:space="preserve">With : - Primary keys: </w:t>
+            </w:r>
+            <w:proofErr w:type="spellStart"/>
+            <w:r>
+              <w:rPr>
+                <w:rFonts w:ascii="Calibri" w:hAnsi="Calibri" w:eastAsia="Calibri" w:cs="Calibri"/>
+                <w:b w:val="0"/>
+                <w:bCs w:val="0"/>
+                <w:i w:val="0"/>
+                <w:iCs w:val="0"/>
+                <w:caps w:val="0"/>
+                <w:smallCaps w:val="0"/>
+                <w:noProof w:val="0"/>
+                <w:color w:val="000000" w:themeColor="text1" w:themeTint="FF" w:themeShade="FF"/>
+                <w:sz w:val="24"/>
+                <w:szCs w:val="24"/>
+                <w:lang w:val="en-US"/>
+              </w:rPr>
+              <w:t>CateID</w:t>
+            </w:r>
+            <w:proofErr w:type="spellEnd"/>
+            <w:r>
+              <w:rPr>
+                <w:rFonts w:ascii="Calibri" w:hAnsi="Calibri" w:eastAsia="Calibri" w:cs="Calibri"/>
+                <w:b w:val="0"/>
+                <w:bCs w:val="0"/>
+                <w:i w:val="0"/>
+                <w:iCs w:val="0"/>
+                <w:caps w:val="0"/>
+                <w:smallCaps w:val="0"/>
+                <w:noProof w:val="0"/>
+                <w:color w:val="000000" w:themeColor="text1" w:themeTint="FF" w:themeShade="FF"/>
+                <w:sz w:val="24"/>
+                <w:szCs w:val="24"/>
+                <w:lang w:val="en-US"/>
+              </w:rPr>
+              <w:t>, BrandID</w:t>
+            </w:r>
+          </w:p>
+          <w:p>
+            <w:pPr>
+              <w:pStyle w:val="Normal"/>
+              <w:spacing w:after="0" w:line="240" w:lineRule="auto"/>
+              <w:rPr>
+                <w:rFonts w:ascii="Calibri" w:hAnsi="Calibri" w:eastAsia="Calibri" w:cs="Calibri"/>
+                <w:b w:val="0"/>
+                <w:bCs w:val="0"/>
+                <w:i w:val="0"/>
+                <w:iCs w:val="0"/>
+                <w:caps w:val="0"/>
+                <w:smallCaps w:val="0"/>
+                <w:noProof w:val="0"/>
+                <w:color w:val="000000" w:themeColor="text1" w:themeTint="FF" w:themeShade="FF"/>
+                <w:sz w:val="24"/>
+                <w:szCs w:val="24"/>
+                <w:lang w:val="en-US"/>
+              </w:rPr>
+            </w:pPr>
+            <w:r>
+              <w:rPr>
+                <w:rFonts w:ascii="Calibri" w:hAnsi="Calibri" w:eastAsia="Calibri" w:cs="Calibri"/>
+                <w:b w:val="0"/>
+                <w:bCs w:val="0"/>
+                <w:i w:val="0"/>
+                <w:iCs w:val="0"/>
+                <w:caps w:val="0"/>
+                <w:smallCaps w:val="0"/>
+                <w:noProof w:val="0"/>
+                <w:color w:val="000000" w:themeColor="text1" w:themeTint="FF" w:themeShade="FF"/>
+                <w:sz w:val="24"/>
+                <w:szCs w:val="24"/>
+                <w:lang w:val="en-US"/>
+              </w:rPr>
+              <w:t xml:space="preserve">            - </w:t>
+            </w:r>
+            <w:proofErr w:type="spellStart"/>
+            <w:r>
+              <w:rPr>
+                <w:rFonts w:ascii="Calibri" w:hAnsi="Calibri" w:eastAsia="Calibri" w:cs="Calibri"/>
+                <w:b w:val="0"/>
+                <w:bCs w:val="0"/>
+                <w:i w:val="0"/>
+                <w:iCs w:val="0"/>
+                <w:caps w:val="0"/>
+                <w:smallCaps w:val="0"/>
+                <w:noProof w:val="0"/>
+                <w:color w:val="000000" w:themeColor="text1" w:themeTint="FF" w:themeShade="FF"/>
+                <w:sz w:val="24"/>
+                <w:szCs w:val="24"/>
+                <w:lang w:val="en-US"/>
+              </w:rPr>
+              <w:t>Forgin</w:t>
+            </w:r>
+            <w:proofErr w:type="spellEnd"/>
+            <w:r>
+              <w:rPr>
+                <w:rFonts w:ascii="Calibri" w:hAnsi="Calibri" w:eastAsia="Calibri" w:cs="Calibri"/>
+                <w:b w:val="0"/>
+                <w:bCs w:val="0"/>
+                <w:i w:val="0"/>
+                <w:iCs w:val="0"/>
+                <w:caps w:val="0"/>
+                <w:smallCaps w:val="0"/>
+                <w:noProof w:val="0"/>
+                <w:color w:val="000000" w:themeColor="text1" w:themeTint="FF" w:themeShade="FF"/>
+                <w:sz w:val="24"/>
+                <w:szCs w:val="24"/>
+                <w:lang w:val="en-US"/>
+              </w:rPr>
+              <w:t xml:space="preserve"> key: CateID, BrandID</w:t>
             </w:r>
           </w:p>
         </w:tc>
@@ -3554,6 +4178,133 @@
               <w:t>Table Bill used to contain User purchase information</w:t>
             </w:r>
           </w:p>
+          <w:p>
+            <w:pPr>
+              <w:spacing w:after="0" w:line="240" w:lineRule="auto"/>
+              <w:rPr>
+                <w:rFonts w:ascii="Calibri" w:hAnsi="Calibri" w:eastAsia="Calibri" w:cs="Calibri"/>
+                <w:b w:val="0"/>
+                <w:bCs w:val="0"/>
+                <w:i w:val="0"/>
+                <w:iCs w:val="0"/>
+                <w:caps w:val="0"/>
+                <w:smallCaps w:val="0"/>
+                <w:noProof w:val="0"/>
+                <w:color w:val="000000" w:themeColor="text1" w:themeTint="FF" w:themeShade="FF"/>
+                <w:sz w:val="24"/>
+                <w:szCs w:val="24"/>
+                <w:lang w:val="en-US"/>
+              </w:rPr>
+            </w:pPr>
+            <w:proofErr w:type="gramStart"/>
+            <w:r>
+              <w:rPr>
+                <w:rFonts w:ascii="Calibri" w:hAnsi="Calibri" w:eastAsia="Calibri" w:cs="Calibri"/>
+                <w:b w:val="0"/>
+                <w:bCs w:val="0"/>
+                <w:i w:val="0"/>
+                <w:iCs w:val="0"/>
+                <w:caps w:val="0"/>
+                <w:smallCaps w:val="0"/>
+                <w:noProof w:val="0"/>
+                <w:color w:val="000000" w:themeColor="text1" w:themeTint="FF" w:themeShade="FF"/>
+                <w:sz w:val="24"/>
+                <w:szCs w:val="24"/>
+                <w:lang w:val="en-US"/>
+              </w:rPr>
+              <w:t>With :</w:t>
+            </w:r>
+            <w:proofErr w:type="gramEnd"/>
+            <w:r>
+              <w:rPr>
+                <w:rFonts w:ascii="Calibri" w:hAnsi="Calibri" w:eastAsia="Calibri" w:cs="Calibri"/>
+                <w:b w:val="0"/>
+                <w:bCs w:val="0"/>
+                <w:i w:val="0"/>
+                <w:iCs w:val="0"/>
+                <w:caps w:val="0"/>
+                <w:smallCaps w:val="0"/>
+                <w:noProof w:val="0"/>
+                <w:color w:val="000000" w:themeColor="text1" w:themeTint="FF" w:themeShade="FF"/>
+                <w:sz w:val="24"/>
+                <w:szCs w:val="24"/>
+                <w:lang w:val="en-US"/>
+              </w:rPr>
+              <w:t xml:space="preserve"> - Primary keys: OrderID</w:t>
+            </w:r>
+          </w:p>
+          <w:p>
+            <w:pPr>
+              <w:spacing w:line="259" w:lineRule="auto"/>
+              <w:rPr>
+                <w:rFonts w:ascii="Calibri" w:hAnsi="Calibri" w:eastAsia="Calibri" w:cs="Calibri"/>
+                <w:b w:val="0"/>
+                <w:bCs w:val="0"/>
+                <w:i w:val="0"/>
+                <w:iCs w:val="0"/>
+                <w:caps w:val="0"/>
+                <w:smallCaps w:val="0"/>
+                <w:noProof w:val="0"/>
+                <w:color w:val="000000" w:themeColor="text1" w:themeTint="FF" w:themeShade="FF"/>
+                <w:sz w:val="24"/>
+                <w:szCs w:val="24"/>
+                <w:lang w:val="en-US"/>
+              </w:rPr>
+            </w:pPr>
+            <w:r>
+              <w:rPr>
+                <w:rFonts w:ascii="Calibri" w:hAnsi="Calibri" w:eastAsia="Calibri" w:cs="Calibri"/>
+                <w:b w:val="0"/>
+                <w:bCs w:val="0"/>
+                <w:i w:val="0"/>
+                <w:iCs w:val="0"/>
+                <w:caps w:val="0"/>
+                <w:smallCaps w:val="0"/>
+                <w:noProof w:val="0"/>
+                <w:color w:val="000000" w:themeColor="text1" w:themeTint="FF" w:themeShade="FF"/>
+                <w:sz w:val="24"/>
+                <w:szCs w:val="24"/>
+                <w:lang w:val="en-US"/>
+              </w:rPr>
+              <w:t xml:space="preserve">            - </w:t>
+            </w:r>
+            <w:proofErr w:type="spellStart"/>
+            <w:r>
+              <w:rPr>
+                <w:rFonts w:ascii="Calibri" w:hAnsi="Calibri" w:eastAsia="Calibri" w:cs="Calibri"/>
+                <w:b w:val="0"/>
+                <w:bCs w:val="0"/>
+                <w:i w:val="0"/>
+                <w:iCs w:val="0"/>
+                <w:caps w:val="0"/>
+                <w:smallCaps w:val="0"/>
+                <w:noProof w:val="0"/>
+                <w:color w:val="000000" w:themeColor="text1" w:themeTint="FF" w:themeShade="FF"/>
+                <w:sz w:val="24"/>
+                <w:szCs w:val="24"/>
+                <w:lang w:val="en-US"/>
+              </w:rPr>
+              <w:t>Forgin</w:t>
+            </w:r>
+            <w:proofErr w:type="spellEnd"/>
+            <w:r>
+              <w:rPr>
+                <w:rFonts w:ascii="Calibri" w:hAnsi="Calibri" w:eastAsia="Calibri" w:cs="Calibri"/>
+                <w:b w:val="0"/>
+                <w:bCs w:val="0"/>
+                <w:i w:val="0"/>
+                <w:iCs w:val="0"/>
+                <w:caps w:val="0"/>
+                <w:smallCaps w:val="0"/>
+                <w:noProof w:val="0"/>
+                <w:color w:val="000000" w:themeColor="text1" w:themeTint="FF" w:themeShade="FF"/>
+                <w:sz w:val="24"/>
+                <w:szCs w:val="24"/>
+                <w:lang w:val="en-US"/>
+              </w:rPr>
+              <w:t xml:space="preserve"> key: UserName</w:t>
+            </w:r>
+          </w:p>
         </w:tc>
       </w:tr>
       <w:tr>
@@ -3655,6 +4406,67 @@
               <w:t>Specification contains configuration type names of products</w:t>
             </w:r>
           </w:p>
+          <w:p>
+            <w:pPr>
+              <w:pStyle w:val="Normal"/>
+              <w:spacing w:after="0" w:line="240" w:lineRule="auto"/>
+              <w:rPr>
+                <w:rFonts w:ascii="Calibri" w:hAnsi="Calibri" w:eastAsia="Calibri" w:cs="Calibri"/>
+                <w:noProof w:val="0"/>
+                <w:color w:val="auto"/>
+                <w:sz w:val="24"/>
+                <w:szCs w:val="24"/>
+                <w:lang w:val="en-US"/>
+              </w:rPr>
+            </w:pPr>
+            <w:proofErr w:type="gramStart"/>
+            <w:r>
+              <w:rPr>
+                <w:rFonts w:ascii="Calibri" w:hAnsi="Calibri" w:eastAsia="Calibri" w:cs="Calibri"/>
+                <w:b w:val="0"/>
+                <w:bCs w:val="0"/>
+                <w:i w:val="0"/>
+                <w:iCs w:val="0"/>
+                <w:caps w:val="0"/>
+                <w:smallCaps w:val="0"/>
+                <w:noProof w:val="0"/>
+                <w:color w:val="000000" w:themeColor="text1" w:themeTint="FF" w:themeShade="FF"/>
+                <w:sz w:val="24"/>
+                <w:szCs w:val="24"/>
+                <w:lang w:val="en-US"/>
+              </w:rPr>
+              <w:t>With :</w:t>
+            </w:r>
+            <w:proofErr w:type="gramEnd"/>
+            <w:r>
+              <w:rPr>
+                <w:rFonts w:ascii="Calibri" w:hAnsi="Calibri" w:eastAsia="Calibri" w:cs="Calibri"/>
+                <w:b w:val="0"/>
+                <w:bCs w:val="0"/>
+                <w:i w:val="0"/>
+                <w:iCs w:val="0"/>
+                <w:caps w:val="0"/>
+                <w:smallCaps w:val="0"/>
+                <w:noProof w:val="0"/>
+                <w:color w:val="000000" w:themeColor="text1" w:themeTint="FF" w:themeShade="FF"/>
+                <w:sz w:val="24"/>
+                <w:szCs w:val="24"/>
+                <w:lang w:val="en-US"/>
+              </w:rPr>
+              <w:t xml:space="preserve"> - Primary keys: </w:t>
+            </w:r>
+            <w:r>
+              <w:rPr>
+                <w:rFonts w:ascii="Calibri" w:hAnsi="Calibri" w:eastAsia="Calibri" w:cs="Calibri"/>
+                <w:noProof w:val="0"/>
+                <w:color w:val="auto"/>
+                <w:sz w:val="24"/>
+                <w:szCs w:val="24"/>
+                <w:lang w:val="en-US"/>
+              </w:rPr>
+              <w:t>SpecID</w:t>
+            </w:r>
+          </w:p>
         </w:tc>
       </w:tr>
       <w:tr>
@@ -3756,6 +4568,152 @@
               <w:t>Guarantee contains warranty information of products</w:t>
             </w:r>
           </w:p>
+          <w:p>
+            <w:pPr>
+              <w:spacing w:after="0" w:line="240" w:lineRule="auto"/>
+              <w:rPr>
+                <w:rFonts w:ascii="Calibri" w:hAnsi="Calibri" w:eastAsia="Calibri" w:cs="Calibri"/>
+                <w:b w:val="0"/>
+                <w:bCs w:val="0"/>
+                <w:i w:val="0"/>
+                <w:iCs w:val="0"/>
+                <w:caps w:val="0"/>
+                <w:smallCaps w:val="0"/>
+                <w:noProof w:val="0"/>
+                <w:color w:val="000000" w:themeColor="text1" w:themeTint="FF" w:themeShade="FF"/>
+                <w:sz w:val="24"/>
+                <w:szCs w:val="24"/>
+                <w:lang w:val="en-US"/>
+              </w:rPr>
+            </w:pPr>
+            <w:proofErr w:type="gramStart"/>
+            <w:r>
+              <w:rPr>
+                <w:rFonts w:ascii="Calibri" w:hAnsi="Calibri" w:eastAsia="Calibri" w:cs="Calibri"/>
+                <w:b w:val="0"/>
+                <w:bCs w:val="0"/>
+                <w:i w:val="0"/>
+                <w:iCs w:val="0"/>
+                <w:caps w:val="0"/>
+                <w:smallCaps w:val="0"/>
+                <w:noProof w:val="0"/>
+                <w:color w:val="000000" w:themeColor="text1" w:themeTint="FF" w:themeShade="FF"/>
+                <w:sz w:val="24"/>
+                <w:szCs w:val="24"/>
+                <w:lang w:val="en-US"/>
+              </w:rPr>
+              <w:t>With :</w:t>
+            </w:r>
+            <w:proofErr w:type="gramEnd"/>
+            <w:r>
+              <w:rPr>
+                <w:rFonts w:ascii="Calibri" w:hAnsi="Calibri" w:eastAsia="Calibri" w:cs="Calibri"/>
+                <w:b w:val="0"/>
+                <w:bCs w:val="0"/>
+                <w:i w:val="0"/>
+                <w:iCs w:val="0"/>
+                <w:caps w:val="0"/>
+                <w:smallCaps w:val="0"/>
+                <w:noProof w:val="0"/>
+                <w:color w:val="000000" w:themeColor="text1" w:themeTint="FF" w:themeShade="FF"/>
+                <w:sz w:val="24"/>
+                <w:szCs w:val="24"/>
+                <w:lang w:val="en-US"/>
+              </w:rPr>
+              <w:t xml:space="preserve"> - Primary keys: GuaranteeID</w:t>
+            </w:r>
+          </w:p>
+          <w:p>
+            <w:pPr>
+              <w:spacing w:line="259" w:lineRule="auto"/>
+              <w:rPr>
+                <w:rFonts w:ascii="Calibri" w:hAnsi="Calibri" w:eastAsia="Calibri" w:cs="Calibri"/>
+                <w:b w:val="0"/>
+                <w:bCs w:val="0"/>
+                <w:i w:val="0"/>
+                <w:iCs w:val="0"/>
+                <w:caps w:val="0"/>
+                <w:smallCaps w:val="0"/>
+                <w:noProof w:val="0"/>
+                <w:color w:val="000000" w:themeColor="text1" w:themeTint="FF" w:themeShade="FF"/>
+                <w:sz w:val="24"/>
+                <w:szCs w:val="24"/>
+                <w:lang w:val="en-US"/>
+              </w:rPr>
+            </w:pPr>
+            <w:r>
+              <w:rPr>
+                <w:rFonts w:ascii="Calibri" w:hAnsi="Calibri" w:eastAsia="Calibri" w:cs="Calibri"/>
+                <w:b w:val="0"/>
+                <w:bCs w:val="0"/>
+                <w:i w:val="0"/>
+                <w:iCs w:val="0"/>
+                <w:caps w:val="0"/>
+                <w:smallCaps w:val="0"/>
+                <w:noProof w:val="0"/>
+                <w:color w:val="000000" w:themeColor="text1" w:themeTint="FF" w:themeShade="FF"/>
+                <w:sz w:val="24"/>
+                <w:szCs w:val="24"/>
+                <w:lang w:val="en-US"/>
+              </w:rPr>
+              <w:t xml:space="preserve">            - </w:t>
+            </w:r>
+            <w:proofErr w:type="spellStart"/>
+            <w:r>
+              <w:rPr>
+                <w:rFonts w:ascii="Calibri" w:hAnsi="Calibri" w:eastAsia="Calibri" w:cs="Calibri"/>
+                <w:b w:val="0"/>
+                <w:bCs w:val="0"/>
+                <w:i w:val="0"/>
+                <w:iCs w:val="0"/>
+                <w:caps w:val="0"/>
+                <w:smallCaps w:val="0"/>
+                <w:noProof w:val="0"/>
+                <w:color w:val="000000" w:themeColor="text1" w:themeTint="FF" w:themeShade="FF"/>
+                <w:sz w:val="24"/>
+                <w:szCs w:val="24"/>
+                <w:lang w:val="en-US"/>
+              </w:rPr>
+              <w:t>Forgin</w:t>
+            </w:r>
+            <w:proofErr w:type="spellEnd"/>
+            <w:r>
+              <w:rPr>
+                <w:rFonts w:ascii="Calibri" w:hAnsi="Calibri" w:eastAsia="Calibri" w:cs="Calibri"/>
+                <w:b w:val="0"/>
+                <w:bCs w:val="0"/>
+                <w:i w:val="0"/>
+                <w:iCs w:val="0"/>
+                <w:caps w:val="0"/>
+                <w:smallCaps w:val="0"/>
+                <w:noProof w:val="0"/>
+                <w:color w:val="000000" w:themeColor="text1" w:themeTint="FF" w:themeShade="FF"/>
+                <w:sz w:val="24"/>
+                <w:szCs w:val="24"/>
+                <w:lang w:val="en-US"/>
+              </w:rPr>
+              <w:t xml:space="preserve"> key: </w:t>
+            </w:r>
+            <w:proofErr w:type="spellStart"/>
+            <w:r>
+              <w:rPr>
+                <w:rFonts w:ascii="Calibri" w:hAnsi="Calibri" w:eastAsia="Calibri" w:cs="Calibri"/>
+                <w:b w:val="0"/>
+                <w:bCs w:val="0"/>
+                <w:i w:val="0"/>
+                <w:iCs w:val="0"/>
+                <w:caps w:val="0"/>
+                <w:smallCaps w:val="0"/>
+                <w:noProof w:val="0"/>
+                <w:color w:val="000000" w:themeColor="text1" w:themeTint="FF" w:themeShade="FF"/>
+                <w:sz w:val="24"/>
+                <w:szCs w:val="24"/>
+                <w:lang w:val="en-US"/>
+              </w:rPr>
+              <w:t>ProID</w:t>
+            </w:r>
+            <w:proofErr w:type="spellEnd"/>
+          </w:p>
         </w:tc>
       </w:tr>
       <w:tr>
@@ -3857,6 +4815,134 @@
               <w:t>User contains user information and account</w:t>
             </w:r>
           </w:p>
+          <w:p>
+            <w:pPr>
+              <w:pStyle w:val="Normal"/>
+              <w:spacing w:after="0" w:line="240" w:lineRule="auto"/>
+              <w:rPr>
+                <w:rFonts w:ascii="Calibri" w:hAnsi="Calibri" w:eastAsia="Calibri" w:cs="Calibri"/>
+                <w:b w:val="0"/>
+                <w:bCs w:val="0"/>
+                <w:i w:val="0"/>
+                <w:iCs w:val="0"/>
+                <w:caps w:val="0"/>
+                <w:smallCaps w:val="0"/>
+                <w:noProof w:val="0"/>
+                <w:color w:val="000000" w:themeColor="text1" w:themeTint="FF" w:themeShade="FF"/>
+                <w:sz w:val="24"/>
+                <w:szCs w:val="24"/>
+                <w:lang w:val="en-US"/>
+              </w:rPr>
+            </w:pPr>
+            <w:proofErr w:type="gramStart"/>
+            <w:r>
+              <w:rPr>
+                <w:rFonts w:ascii="Calibri" w:hAnsi="Calibri" w:eastAsia="Calibri" w:cs="Calibri"/>
+                <w:b w:val="0"/>
+                <w:bCs w:val="0"/>
+                <w:i w:val="0"/>
+                <w:iCs w:val="0"/>
+                <w:caps w:val="0"/>
+                <w:smallCaps w:val="0"/>
+                <w:noProof w:val="0"/>
+                <w:color w:val="000000" w:themeColor="text1" w:themeTint="FF" w:themeShade="FF"/>
+                <w:sz w:val="24"/>
+                <w:szCs w:val="24"/>
+                <w:lang w:val="en-US"/>
+              </w:rPr>
+              <w:t>With :</w:t>
+            </w:r>
+            <w:proofErr w:type="gramEnd"/>
+            <w:r>
+              <w:rPr>
+                <w:rFonts w:ascii="Calibri" w:hAnsi="Calibri" w:eastAsia="Calibri" w:cs="Calibri"/>
+                <w:b w:val="0"/>
+                <w:bCs w:val="0"/>
+                <w:i w:val="0"/>
+                <w:iCs w:val="0"/>
+                <w:caps w:val="0"/>
+                <w:smallCaps w:val="0"/>
+                <w:noProof w:val="0"/>
+                <w:color w:val="000000" w:themeColor="text1" w:themeTint="FF" w:themeShade="FF"/>
+                <w:sz w:val="24"/>
+                <w:szCs w:val="24"/>
+                <w:lang w:val="en-US"/>
+              </w:rPr>
+              <w:t xml:space="preserve"> - Primary keys: UserName</w:t>
+            </w:r>
+          </w:p>
+          <w:p>
+            <w:pPr>
+              <w:spacing w:line="259" w:lineRule="auto"/>
+              <w:rPr>
+                <w:rFonts w:ascii="Calibri" w:hAnsi="Calibri" w:eastAsia="Calibri" w:cs="Calibri"/>
+                <w:b w:val="0"/>
+                <w:bCs w:val="0"/>
+                <w:i w:val="0"/>
+                <w:iCs w:val="0"/>
+                <w:caps w:val="0"/>
+                <w:smallCaps w:val="0"/>
+                <w:noProof w:val="0"/>
+                <w:color w:val="000000" w:themeColor="text1" w:themeTint="FF" w:themeShade="FF"/>
+                <w:sz w:val="24"/>
+                <w:szCs w:val="24"/>
+                <w:lang w:val="en-US"/>
+              </w:rPr>
+            </w:pPr>
+            <w:r>
+              <w:rPr>
+                <w:rFonts w:ascii="Calibri" w:hAnsi="Calibri" w:eastAsia="Calibri" w:cs="Calibri"/>
+                <w:b w:val="0"/>
+                <w:bCs w:val="0"/>
+                <w:i w:val="0"/>
+                <w:iCs w:val="0"/>
+                <w:caps w:val="0"/>
+                <w:smallCaps w:val="0"/>
+                <w:noProof w:val="0"/>
+                <w:color w:val="000000" w:themeColor="text1" w:themeTint="FF" w:themeShade="FF"/>
+                <w:sz w:val="24"/>
+                <w:szCs w:val="24"/>
+                <w:lang w:val="en-US"/>
+              </w:rPr>
+              <w:t xml:space="preserve">            - </w:t>
+            </w:r>
+            <w:proofErr w:type="spellStart"/>
+            <w:r>
+              <w:rPr>
+                <w:rFonts w:ascii="Calibri" w:hAnsi="Calibri" w:eastAsia="Calibri" w:cs="Calibri"/>
+                <w:b w:val="0"/>
+                <w:bCs w:val="0"/>
+                <w:i w:val="0"/>
+                <w:iCs w:val="0"/>
+                <w:caps w:val="0"/>
+                <w:smallCaps w:val="0"/>
+                <w:noProof w:val="0"/>
+                <w:color w:val="000000" w:themeColor="text1" w:themeTint="FF" w:themeShade="FF"/>
+                <w:sz w:val="24"/>
+                <w:szCs w:val="24"/>
+                <w:lang w:val="en-US"/>
+              </w:rPr>
+              <w:t>Forgin</w:t>
+            </w:r>
+            <w:proofErr w:type="spellEnd"/>
+            <w:r>
+              <w:rPr>
+                <w:rFonts w:ascii="Calibri" w:hAnsi="Calibri" w:eastAsia="Calibri" w:cs="Calibri"/>
+                <w:b w:val="0"/>
+                <w:bCs w:val="0"/>
+                <w:i w:val="0"/>
+                <w:iCs w:val="0"/>
+                <w:caps w:val="0"/>
+                <w:smallCaps w:val="0"/>
+                <w:noProof w:val="0"/>
+                <w:color w:val="000000" w:themeColor="text1" w:themeTint="FF" w:themeShade="FF"/>
+                <w:sz w:val="24"/>
+                <w:szCs w:val="24"/>
+                <w:lang w:val="en-US"/>
+              </w:rPr>
+              <w:t xml:space="preserve"> key: RoleID</w:t>
+            </w:r>
+          </w:p>
         </w:tc>
       </w:tr>
       <w:tr>
@@ -3956,6 +5042,61 @@
                 <w:lang w:val="en-US"/>
               </w:rPr>
               <w:t>Role used to authorize web app users</w:t>
+            </w:r>
+          </w:p>
+          <w:p>
+            <w:pPr>
+              <w:spacing w:after="0" w:line="240" w:lineRule="auto"/>
+              <w:rPr>
+                <w:rFonts w:ascii="Calibri" w:hAnsi="Calibri" w:eastAsia="Calibri" w:cs="Calibri"/>
+                <w:b w:val="0"/>
+                <w:bCs w:val="0"/>
+                <w:i w:val="0"/>
+                <w:iCs w:val="0"/>
+                <w:caps w:val="0"/>
+                <w:smallCaps w:val="0"/>
+                <w:noProof w:val="0"/>
+                <w:color w:val="000000" w:themeColor="text1" w:themeTint="FF" w:themeShade="FF"/>
+                <w:sz w:val="24"/>
+                <w:szCs w:val="24"/>
+                <w:lang w:val="en-US"/>
+              </w:rPr>
+            </w:pPr>
+            <w:proofErr w:type="gramStart"/>
+            <w:r>
+              <w:rPr>
+                <w:rFonts w:ascii="Calibri" w:hAnsi="Calibri" w:eastAsia="Calibri" w:cs="Calibri"/>
+                <w:b w:val="0"/>
+                <w:bCs w:val="0"/>
+                <w:i w:val="0"/>
+                <w:iCs w:val="0"/>
+                <w:caps w:val="0"/>
+                <w:smallCaps w:val="0"/>
+                <w:noProof w:val="0"/>
+                <w:color w:val="000000" w:themeColor="text1" w:themeTint="FF" w:themeShade="FF"/>
+                <w:sz w:val="24"/>
+                <w:szCs w:val="24"/>
+                <w:lang w:val="en-US"/>
+              </w:rPr>
+              <w:t>With :</w:t>
+            </w:r>
+            <w:proofErr w:type="gramEnd"/>
+            <w:r>
+              <w:rPr>
+                <w:rFonts w:ascii="Calibri" w:hAnsi="Calibri" w:eastAsia="Calibri" w:cs="Calibri"/>
+                <w:b w:val="0"/>
+                <w:bCs w:val="0"/>
+                <w:i w:val="0"/>
+                <w:iCs w:val="0"/>
+                <w:caps w:val="0"/>
+                <w:smallCaps w:val="0"/>
+                <w:noProof w:val="0"/>
+                <w:color w:val="000000" w:themeColor="text1" w:themeTint="FF" w:themeShade="FF"/>
+                <w:sz w:val="24"/>
+                <w:szCs w:val="24"/>
+                <w:lang w:val="en-US"/>
+              </w:rPr>
+              <w:t xml:space="preserve"> - Primary keys: RoleID</w:t>
             </w:r>
           </w:p>
         </w:tc>

</xml_diff>